<commit_message>
fixed chat button bug
</commit_message>
<xml_diff>
--- a/Docs/PRAKTIKOS DIENORAŠTIS.docx
+++ b/Docs/PRAKTIKOS DIENORAŠTIS.docx
@@ -19,6 +19,25 @@
           <w:lang w:val="lt-LT"/>
         </w:rPr>
         <w:t>PRAKTIKOS DIENORAŠTIS</w:t>
+      </w:r>
+    </w:p>
+    <w:p>
+      <w:pPr>
+        <w:pStyle w:val="Normal"/>
+        <w:jc w:val="center"/>
+        <w:rPr>
+          <w:lang w:val="lt-LT"/>
+        </w:rPr>
+      </w:pPr>
+      <w:r>
+        <w:rPr>
+          <w:rFonts w:cs="Times New Roman" w:ascii="Times New Roman" w:hAnsi="Times New Roman"/>
+          <w:b/>
+          <w:sz w:val="28"/>
+          <w:szCs w:val="28"/>
+          <w:lang w:val="lt-LT"/>
+        </w:rPr>
+        <w:t>KAROLIS KROLIS I14 g. KVK</w:t>
       </w:r>
     </w:p>
     <w:p>
@@ -417,7 +436,7 @@
                 <w:szCs w:val="24"/>
                 <w:lang w:val="lt-LT" w:eastAsia="en-US" w:bidi="ar-SA"/>
               </w:rPr>
-              <w:t>Pakeista Chat komponento išvaizdą (1 val.)</w:t>
+              <w:t>Pakeista Chat komponento išvaizdą ir atnaujintas api (1 val.)</w:t>
             </w:r>
           </w:p>
           <w:p>
@@ -467,8 +486,28 @@
               <w:spacing w:before="0" w:after="0"/>
               <w:jc w:val="center"/>
               <w:rPr>
+                <w:rFonts w:ascii="Times New Roman" w:hAnsi="Times New Roman" w:eastAsia="ＭＳ 明朝" w:cs="Times New Roman"/>
+                <w:kern w:val="0"/>
+                <w:sz w:val="24"/>
+                <w:szCs w:val="24"/>
+                <w:lang w:eastAsia="en-US" w:bidi="ar-SA"/>
+              </w:rPr>
+            </w:pPr>
+            <w:r>
+              <w:rPr>
                 <w:lang w:val="lt-LT"/>
               </w:rPr>
+            </w:r>
+          </w:p>
+          <w:p>
+            <w:pPr>
+              <w:pStyle w:val="Normal"/>
+              <w:widowControl/>
+              <w:spacing w:before="0" w:after="0"/>
+              <w:jc w:val="center"/>
+              <w:rPr>
+                <w:lang w:val="lt-LT"/>
+              </w:rPr>
             </w:pPr>
             <w:r>
               <w:rPr>
@@ -481,6 +520,178 @@
               <w:t>Implementuota registracijos sistema (2 val.)</w:t>
             </w:r>
           </w:p>
+          <w:p>
+            <w:pPr>
+              <w:pStyle w:val="Normal"/>
+              <w:widowControl/>
+              <w:spacing w:before="0" w:after="0"/>
+              <w:jc w:val="center"/>
+              <w:rPr>
+                <w:rFonts w:ascii="Times New Roman" w:hAnsi="Times New Roman" w:eastAsia="ＭＳ 明朝" w:cs="Times New Roman"/>
+                <w:kern w:val="0"/>
+                <w:sz w:val="24"/>
+                <w:szCs w:val="24"/>
+                <w:lang w:eastAsia="en-US" w:bidi="ar-SA"/>
+              </w:rPr>
+            </w:pPr>
+            <w:r>
+              <w:rPr>
+                <w:lang w:val="lt-LT"/>
+              </w:rPr>
+            </w:r>
+          </w:p>
+          <w:p>
+            <w:pPr>
+              <w:pStyle w:val="Normal"/>
+              <w:widowControl/>
+              <w:spacing w:before="0" w:after="0"/>
+              <w:jc w:val="center"/>
+              <w:rPr>
+                <w:rFonts w:ascii="Times New Roman" w:hAnsi="Times New Roman" w:eastAsia="ＭＳ 明朝" w:cs="Times New Roman"/>
+                <w:kern w:val="0"/>
+                <w:sz w:val="24"/>
+                <w:szCs w:val="24"/>
+                <w:lang w:eastAsia="en-US" w:bidi="ar-SA"/>
+              </w:rPr>
+            </w:pPr>
+            <w:r>
+              <w:rPr>
+                <w:lang w:val="lt-LT"/>
+              </w:rPr>
+            </w:r>
+          </w:p>
+          <w:p>
+            <w:pPr>
+              <w:pStyle w:val="Normal"/>
+              <w:widowControl/>
+              <w:spacing w:before="0" w:after="0"/>
+              <w:jc w:val="center"/>
+              <w:rPr>
+                <w:rFonts w:ascii="Times New Roman" w:hAnsi="Times New Roman" w:eastAsia="ＭＳ 明朝" w:cs="Times New Roman"/>
+                <w:kern w:val="0"/>
+                <w:sz w:val="24"/>
+                <w:szCs w:val="24"/>
+                <w:lang w:eastAsia="en-US" w:bidi="ar-SA"/>
+              </w:rPr>
+            </w:pPr>
+            <w:r>
+              <w:rPr>
+                <w:lang w:val="lt-LT"/>
+              </w:rPr>
+            </w:r>
+          </w:p>
+          <w:p>
+            <w:pPr>
+              <w:pStyle w:val="Normal"/>
+              <w:widowControl/>
+              <w:spacing w:before="0" w:after="0"/>
+              <w:jc w:val="center"/>
+              <w:rPr>
+                <w:lang w:val="lt-LT"/>
+              </w:rPr>
+            </w:pPr>
+            <w:r>
+              <w:rPr>
+                <w:rFonts w:eastAsia="ＭＳ 明朝" w:cs="Times New Roman" w:ascii="Times New Roman" w:hAnsi="Times New Roman"/>
+                <w:kern w:val="0"/>
+                <w:sz w:val="24"/>
+                <w:szCs w:val="24"/>
+                <w:lang w:val="lt-LT" w:eastAsia="en-US" w:bidi="ar-SA"/>
+              </w:rPr>
+              <w:t>Darbas prie įmonės svetainės (1 val.)</w:t>
+            </w:r>
+          </w:p>
+          <w:p>
+            <w:pPr>
+              <w:pStyle w:val="Normal"/>
+              <w:widowControl/>
+              <w:spacing w:before="0" w:after="0"/>
+              <w:jc w:val="center"/>
+              <w:rPr>
+                <w:rFonts w:ascii="Times New Roman" w:hAnsi="Times New Roman" w:eastAsia="ＭＳ 明朝" w:cs="Times New Roman"/>
+                <w:kern w:val="0"/>
+                <w:sz w:val="24"/>
+                <w:szCs w:val="24"/>
+                <w:lang w:eastAsia="en-US" w:bidi="ar-SA"/>
+              </w:rPr>
+            </w:pPr>
+            <w:r>
+              <w:rPr>
+                <w:lang w:val="lt-LT"/>
+              </w:rPr>
+            </w:r>
+          </w:p>
+          <w:p>
+            <w:pPr>
+              <w:pStyle w:val="Normal"/>
+              <w:widowControl/>
+              <w:spacing w:before="0" w:after="0"/>
+              <w:jc w:val="center"/>
+              <w:rPr>
+                <w:rFonts w:ascii="Times New Roman" w:hAnsi="Times New Roman" w:eastAsia="ＭＳ 明朝" w:cs="Times New Roman"/>
+                <w:kern w:val="0"/>
+                <w:sz w:val="24"/>
+                <w:szCs w:val="24"/>
+                <w:lang w:eastAsia="en-US" w:bidi="ar-SA"/>
+              </w:rPr>
+            </w:pPr>
+            <w:r>
+              <w:rPr>
+                <w:lang w:val="lt-LT"/>
+              </w:rPr>
+            </w:r>
+          </w:p>
+          <w:p>
+            <w:pPr>
+              <w:pStyle w:val="Normal"/>
+              <w:widowControl/>
+              <w:spacing w:before="0" w:after="0"/>
+              <w:jc w:val="center"/>
+              <w:rPr>
+                <w:lang w:val="lt-LT"/>
+              </w:rPr>
+            </w:pPr>
+            <w:r>
+              <w:rPr>
+                <w:rFonts w:eastAsia="ＭＳ 明朝" w:cs="Times New Roman" w:ascii="Times New Roman" w:hAnsi="Times New Roman"/>
+                <w:kern w:val="0"/>
+                <w:sz w:val="24"/>
+                <w:szCs w:val="24"/>
+                <w:lang w:val="lt-LT" w:eastAsia="en-US" w:bidi="ar-SA"/>
+              </w:rPr>
+              <w:t xml:space="preserve">Chat komponento taisymas </w:t>
+            </w:r>
+            <w:r>
+              <w:rPr>
+                <w:rFonts w:eastAsia="ＭＳ 明朝" w:cs="Times New Roman" w:ascii="Times New Roman" w:hAnsi="Times New Roman"/>
+                <w:kern w:val="0"/>
+                <w:sz w:val="24"/>
+                <w:szCs w:val="24"/>
+                <w:lang w:val="lt-LT" w:eastAsia="en-US" w:bidi="ar-SA"/>
+              </w:rPr>
+              <w:t>nr. 2</w:t>
+            </w:r>
+            <w:r>
+              <w:rPr>
+                <w:rFonts w:eastAsia="ＭＳ 明朝" w:cs="Times New Roman" w:ascii="Times New Roman" w:hAnsi="Times New Roman"/>
+                <w:kern w:val="0"/>
+                <w:sz w:val="24"/>
+                <w:szCs w:val="24"/>
+                <w:lang w:val="lt-LT" w:eastAsia="en-US" w:bidi="ar-SA"/>
+              </w:rPr>
+              <w:t xml:space="preserve"> </w:t>
+            </w:r>
+            <w:r>
+              <w:rPr>
+                <w:rFonts w:eastAsia="ＭＳ 明朝" w:cs="Times New Roman" w:ascii="Times New Roman" w:hAnsi="Times New Roman"/>
+                <w:kern w:val="0"/>
+                <w:sz w:val="24"/>
+                <w:szCs w:val="24"/>
+                <w:lang w:val="lt-LT" w:eastAsia="en-US" w:bidi="ar-SA"/>
+              </w:rPr>
+              <w:t>(1 val.)</w:t>
+            </w:r>
+          </w:p>
         </w:tc>
         <w:tc>
           <w:tcPr>
@@ -568,7 +779,7 @@
                 <w:szCs w:val="24"/>
                 <w:lang w:val="lt-LT" w:eastAsia="zxx" w:bidi="zxx"/>
               </w:rPr>
-              <w:t>Pakeista išvaizda į moderniau atrodančia išvaizdą.</w:t>
+              <w:t>Pakeista išvaizda į moderniau atrodančia išvaizdą. Api   buvo atnaujintas kad būtu galima lengviau ją suprasti</w:t>
             </w:r>
           </w:p>
           <w:p>
@@ -618,6 +829,152 @@
                 <w:lang w:val="lt-LT" w:eastAsia="zxx" w:bidi="zxx"/>
               </w:rPr>
               <w:t>Implimentuota registracijos sistema backende, ir dalinai impementuota frontende</w:t>
+            </w:r>
+          </w:p>
+          <w:p>
+            <w:pPr>
+              <w:pStyle w:val="Normal"/>
+              <w:widowControl/>
+              <w:spacing w:before="0" w:after="0"/>
+              <w:jc w:val="center"/>
+              <w:rPr>
+                <w:rFonts w:ascii="Times New Roman" w:hAnsi="Times New Roman" w:eastAsia="ＭＳ 明朝" w:cs="Times New Roman"/>
+                <w:kern w:val="0"/>
+                <w:sz w:val="24"/>
+                <w:szCs w:val="24"/>
+                <w:lang w:val="lt-LT" w:eastAsia="zxx" w:bidi="zxx"/>
+              </w:rPr>
+            </w:pPr>
+            <w:r>
+              <w:rPr>
+                <w:rFonts w:eastAsia="ＭＳ 明朝" w:cs="Times New Roman" w:ascii="Times New Roman" w:hAnsi="Times New Roman"/>
+                <w:kern w:val="0"/>
+                <w:sz w:val="24"/>
+                <w:szCs w:val="24"/>
+                <w:lang w:val="lt-LT" w:eastAsia="zxx" w:bidi="zxx"/>
+              </w:rPr>
+            </w:r>
+          </w:p>
+          <w:p>
+            <w:pPr>
+              <w:pStyle w:val="Normal"/>
+              <w:widowControl/>
+              <w:spacing w:before="0" w:after="0"/>
+              <w:jc w:val="center"/>
+              <w:rPr>
+                <w:rFonts w:ascii="Times New Roman" w:hAnsi="Times New Roman" w:eastAsia="ＭＳ 明朝" w:cs="Times New Roman"/>
+                <w:kern w:val="0"/>
+                <w:sz w:val="24"/>
+                <w:szCs w:val="24"/>
+                <w:lang w:val="lt-LT" w:eastAsia="zxx" w:bidi="zxx"/>
+              </w:rPr>
+            </w:pPr>
+            <w:r>
+              <w:rPr>
+                <w:rFonts w:eastAsia="ＭＳ 明朝" w:cs="Times New Roman" w:ascii="Times New Roman" w:hAnsi="Times New Roman"/>
+                <w:kern w:val="0"/>
+                <w:sz w:val="24"/>
+                <w:szCs w:val="24"/>
+                <w:lang w:val="lt-LT" w:eastAsia="zxx" w:bidi="zxx"/>
+              </w:rPr>
+              <w:t>įvairūs darbai su įmonės svetaine</w:t>
+            </w:r>
+          </w:p>
+          <w:p>
+            <w:pPr>
+              <w:pStyle w:val="Normal"/>
+              <w:widowControl/>
+              <w:spacing w:before="0" w:after="0"/>
+              <w:jc w:val="center"/>
+              <w:rPr>
+                <w:rFonts w:ascii="Times New Roman" w:hAnsi="Times New Roman" w:eastAsia="ＭＳ 明朝" w:cs="Times New Roman"/>
+                <w:kern w:val="0"/>
+                <w:sz w:val="24"/>
+                <w:szCs w:val="24"/>
+                <w:lang w:val="lt-LT" w:eastAsia="zxx" w:bidi="zxx"/>
+              </w:rPr>
+            </w:pPr>
+            <w:r>
+              <w:rPr>
+                <w:rFonts w:eastAsia="ＭＳ 明朝" w:cs="Times New Roman" w:ascii="Times New Roman" w:hAnsi="Times New Roman"/>
+                <w:kern w:val="0"/>
+                <w:sz w:val="24"/>
+                <w:szCs w:val="24"/>
+                <w:lang w:val="lt-LT" w:eastAsia="zxx" w:bidi="zxx"/>
+              </w:rPr>
+            </w:r>
+          </w:p>
+          <w:p>
+            <w:pPr>
+              <w:pStyle w:val="Normal"/>
+              <w:widowControl/>
+              <w:spacing w:before="0" w:after="0"/>
+              <w:jc w:val="center"/>
+              <w:rPr>
+                <w:rFonts w:ascii="Times New Roman" w:hAnsi="Times New Roman" w:eastAsia="ＭＳ 明朝" w:cs="Times New Roman"/>
+                <w:kern w:val="0"/>
+                <w:sz w:val="24"/>
+                <w:szCs w:val="24"/>
+                <w:lang w:val="lt-LT" w:eastAsia="zxx" w:bidi="zxx"/>
+              </w:rPr>
+            </w:pPr>
+            <w:r>
+              <w:rPr>
+                <w:rFonts w:eastAsia="ＭＳ 明朝" w:cs="Times New Roman" w:ascii="Times New Roman" w:hAnsi="Times New Roman"/>
+                <w:kern w:val="0"/>
+                <w:sz w:val="24"/>
+                <w:szCs w:val="24"/>
+                <w:lang w:val="lt-LT" w:eastAsia="zxx" w:bidi="zxx"/>
+              </w:rPr>
+              <w:t xml:space="preserve">pokalbiu komponente esantis mygtukas buvo  po chat išvaizdos patobulinimo nustumtas taip kad jo nesimatė, teko overridinti keletą css elementu. </w:t>
+            </w:r>
+          </w:p>
+          <w:p>
+            <w:pPr>
+              <w:pStyle w:val="Normal"/>
+              <w:widowControl/>
+              <w:spacing w:before="0" w:after="0"/>
+              <w:jc w:val="center"/>
+              <w:rPr>
+                <w:rFonts w:ascii="Times New Roman" w:hAnsi="Times New Roman" w:eastAsia="ＭＳ 明朝" w:cs="Times New Roman"/>
+                <w:kern w:val="0"/>
+                <w:sz w:val="24"/>
+                <w:szCs w:val="24"/>
+                <w:lang w:val="lt-LT" w:eastAsia="zxx" w:bidi="zxx"/>
+              </w:rPr>
+            </w:pPr>
+            <w:r>
+              <w:rPr>
+                <w:rFonts w:eastAsia="ＭＳ 明朝" w:cs="Times New Roman" w:ascii="Times New Roman" w:hAnsi="Times New Roman"/>
+                <w:kern w:val="0"/>
+                <w:sz w:val="24"/>
+                <w:szCs w:val="24"/>
+                <w:lang w:val="lt-LT" w:eastAsia="zxx" w:bidi="zxx"/>
+              </w:rPr>
+            </w:r>
+          </w:p>
+          <w:p>
+            <w:pPr>
+              <w:pStyle w:val="Normal"/>
+              <w:widowControl/>
+              <w:spacing w:before="0" w:after="0"/>
+              <w:jc w:val="center"/>
+              <w:rPr>
+                <w:rFonts w:ascii="Times New Roman" w:hAnsi="Times New Roman" w:eastAsia="ＭＳ 明朝" w:cs="Times New Roman"/>
+                <w:kern w:val="0"/>
+                <w:sz w:val="24"/>
+                <w:szCs w:val="24"/>
+                <w:lang w:val="lt-LT" w:eastAsia="zxx" w:bidi="zxx"/>
+              </w:rPr>
+            </w:pPr>
+            <w:r>
+              <w:rPr>
+                <w:rFonts w:eastAsia="ＭＳ 明朝" w:cs="Times New Roman" w:ascii="Times New Roman" w:hAnsi="Times New Roman"/>
+                <w:kern w:val="0"/>
+                <w:sz w:val="24"/>
+                <w:szCs w:val="24"/>
+                <w:lang w:val="lt-LT" w:eastAsia="zxx" w:bidi="zxx"/>
+              </w:rPr>
             </w:r>
           </w:p>
         </w:tc>
@@ -684,32 +1041,6 @@
                 <w:szCs w:val="24"/>
                 <w:lang w:val="lt-LT" w:eastAsia="en-US" w:bidi="ar-SA"/>
               </w:rPr>
-              <w:t>Meniu taisymas (3 val.)</w:t>
-            </w:r>
-          </w:p>
-          <w:p>
-            <w:pPr>
-              <w:pStyle w:val="Normal"/>
-              <w:widowControl/>
-              <w:spacing w:before="0" w:after="0"/>
-              <w:jc w:val="center"/>
-              <w:rPr>
-                <w:rFonts w:ascii="Times New Roman" w:hAnsi="Times New Roman" w:eastAsia="ＭＳ 明朝" w:cs="Times New Roman"/>
-                <w:kern w:val="0"/>
-                <w:sz w:val="24"/>
-                <w:szCs w:val="24"/>
-                <w:lang w:val="lt-LT" w:eastAsia="en-US" w:bidi="ar-SA"/>
-              </w:rPr>
-            </w:pPr>
-            <w:r>
-              <w:rPr>
-                <w:rFonts w:eastAsia="ＭＳ 明朝" w:cs="Times New Roman" w:ascii="Times New Roman" w:hAnsi="Times New Roman"/>
-                <w:kern w:val="0"/>
-                <w:sz w:val="24"/>
-                <w:szCs w:val="24"/>
-                <w:lang w:val="lt-LT" w:eastAsia="en-US" w:bidi="ar-SA"/>
-              </w:rPr>
-              <w:t>Sujungimas su DB</w:t>
             </w:r>
           </w:p>
         </w:tc>
@@ -740,7 +1071,6 @@
                 <w:szCs w:val="24"/>
                 <w:lang w:val="lt-LT" w:eastAsia="en-US" w:bidi="ar-SA"/>
               </w:rPr>
-              <w:t>Reikėjo pakeisti...</w:t>
             </w:r>
           </w:p>
         </w:tc>
@@ -807,7 +1137,6 @@
                 <w:szCs w:val="24"/>
                 <w:lang w:val="lt-LT" w:eastAsia="en-US" w:bidi="ar-SA"/>
               </w:rPr>
-              <w:t>DB taisymas pildant naujomis lentelėmis (1 val.)</w:t>
             </w:r>
           </w:p>
         </w:tc>
@@ -838,7 +1167,6 @@
                 <w:szCs w:val="24"/>
                 <w:lang w:val="lt-LT" w:eastAsia="en-US" w:bidi="ar-SA"/>
               </w:rPr>
-              <w:t>...</w:t>
             </w:r>
           </w:p>
         </w:tc>
@@ -3020,6 +3348,1331 @@
         <w:rPr>
           <w:lang w:val="lt-LT"/>
         </w:rPr>
+      </w:r>
+    </w:p>
+    <w:tbl>
+      <w:tblPr>
+        <w:tblStyle w:val="TableGrid"/>
+        <w:tblW w:w="9544" w:type="dxa"/>
+        <w:jc w:val="left"/>
+        <w:tblInd w:w="0" w:type="dxa"/>
+        <w:tblLayout w:type="fixed"/>
+        <w:tblCellMar>
+          <w:top w:w="0" w:type="dxa"/>
+          <w:left w:w="108" w:type="dxa"/>
+          <w:bottom w:w="0" w:type="dxa"/>
+          <w:right w:w="108" w:type="dxa"/>
+        </w:tblCellMar>
+        <w:tblLook w:val="04a0" w:noHBand="0" w:noVBand="1" w:firstColumn="1" w:lastRow="0" w:lastColumn="0" w:firstRow="1"/>
+      </w:tblPr>
+      <w:tblGrid>
+        <w:gridCol w:w="1385"/>
+        <w:gridCol w:w="4971"/>
+        <w:gridCol w:w="3188"/>
+      </w:tblGrid>
+      <w:tr>
+        <w:trPr/>
+        <w:tc>
+          <w:tcPr>
+            <w:tcW w:w="9544" w:type="dxa"/>
+            <w:gridSpan w:val="3"/>
+            <w:tcBorders/>
+          </w:tcPr>
+          <w:p>
+            <w:pPr>
+              <w:pStyle w:val="Normal"/>
+              <w:widowControl/>
+              <w:spacing w:before="0" w:after="0"/>
+              <w:jc w:val="center"/>
+              <w:rPr>
+                <w:rFonts w:ascii="Times New Roman" w:hAnsi="Times New Roman" w:eastAsia="ＭＳ 明朝" w:cs="Times New Roman"/>
+                <w:b/>
+                <w:b/>
+                <w:kern w:val="0"/>
+                <w:sz w:val="24"/>
+                <w:szCs w:val="24"/>
+                <w:lang w:val="lt-LT" w:eastAsia="en-US" w:bidi="ar-SA"/>
+              </w:rPr>
+            </w:pPr>
+            <w:r>
+              <w:rPr>
+                <w:rFonts w:eastAsia="ＭＳ 明朝" w:cs="Times New Roman" w:ascii="Times New Roman" w:hAnsi="Times New Roman"/>
+                <w:b/>
+                <w:kern w:val="0"/>
+                <w:sz w:val="24"/>
+                <w:szCs w:val="24"/>
+                <w:lang w:val="lt-LT" w:eastAsia="en-US" w:bidi="ar-SA"/>
+              </w:rPr>
+              <w:t>5</w:t>
+            </w:r>
+            <w:r>
+              <w:rPr>
+                <w:rFonts w:eastAsia="ＭＳ 明朝" w:cs="Times New Roman" w:ascii="Times New Roman" w:hAnsi="Times New Roman"/>
+                <w:b/>
+                <w:kern w:val="0"/>
+                <w:sz w:val="24"/>
+                <w:szCs w:val="24"/>
+                <w:lang w:val="lt-LT" w:eastAsia="en-US" w:bidi="ar-SA"/>
+              </w:rPr>
+              <w:t xml:space="preserve"> SAVAITĖ</w:t>
+            </w:r>
+          </w:p>
+        </w:tc>
+      </w:tr>
+      <w:tr>
+        <w:trPr/>
+        <w:tc>
+          <w:tcPr>
+            <w:tcW w:w="1385" w:type="dxa"/>
+            <w:tcBorders/>
+          </w:tcPr>
+          <w:p>
+            <w:pPr>
+              <w:pStyle w:val="Normal"/>
+              <w:widowControl/>
+              <w:spacing w:before="0" w:after="0"/>
+              <w:jc w:val="center"/>
+              <w:rPr>
+                <w:rFonts w:ascii="Times New Roman" w:hAnsi="Times New Roman" w:eastAsia="ＭＳ 明朝" w:cs="Times New Roman"/>
+                <w:kern w:val="0"/>
+                <w:sz w:val="24"/>
+                <w:szCs w:val="24"/>
+                <w:lang w:val="lt-LT" w:eastAsia="en-US" w:bidi="ar-SA"/>
+              </w:rPr>
+            </w:pPr>
+            <w:r>
+              <w:rPr>
+                <w:rFonts w:eastAsia="ＭＳ 明朝" w:cs="Times New Roman" w:ascii="Times New Roman" w:hAnsi="Times New Roman"/>
+                <w:color w:val="FF0000"/>
+                <w:kern w:val="0"/>
+                <w:sz w:val="24"/>
+                <w:szCs w:val="24"/>
+                <w:lang w:val="lt-LT" w:eastAsia="en-US" w:bidi="ar-SA"/>
+              </w:rPr>
+              <w:t>2021-04-19</w:t>
+            </w:r>
+          </w:p>
+        </w:tc>
+        <w:tc>
+          <w:tcPr>
+            <w:tcW w:w="4971" w:type="dxa"/>
+            <w:tcBorders/>
+          </w:tcPr>
+          <w:p>
+            <w:pPr>
+              <w:pStyle w:val="Normal"/>
+              <w:widowControl/>
+              <w:spacing w:before="0" w:after="0"/>
+              <w:jc w:val="center"/>
+              <w:rPr>
+                <w:rFonts w:ascii="Times New Roman" w:hAnsi="Times New Roman" w:eastAsia="ＭＳ 明朝" w:cs="Times New Roman"/>
+                <w:kern w:val="0"/>
+                <w:sz w:val="24"/>
+                <w:szCs w:val="24"/>
+                <w:lang w:val="lt-LT" w:eastAsia="en-US" w:bidi="ar-SA"/>
+              </w:rPr>
+            </w:pPr>
+            <w:r>
+              <w:rPr>
+                <w:rFonts w:eastAsia="ＭＳ 明朝" w:cs="Times New Roman" w:ascii="Times New Roman" w:hAnsi="Times New Roman"/>
+                <w:kern w:val="0"/>
+                <w:sz w:val="24"/>
+                <w:szCs w:val="24"/>
+                <w:lang w:val="lt-LT" w:eastAsia="en-US" w:bidi="ar-SA"/>
+              </w:rPr>
+            </w:r>
+          </w:p>
+        </w:tc>
+        <w:tc>
+          <w:tcPr>
+            <w:tcW w:w="3188" w:type="dxa"/>
+            <w:tcBorders/>
+          </w:tcPr>
+          <w:p>
+            <w:pPr>
+              <w:pStyle w:val="Normal"/>
+              <w:widowControl/>
+              <w:spacing w:before="0" w:after="0"/>
+              <w:jc w:val="center"/>
+              <w:rPr>
+                <w:rFonts w:ascii="Times New Roman" w:hAnsi="Times New Roman" w:eastAsia="ＭＳ 明朝" w:cs="Times New Roman"/>
+                <w:kern w:val="0"/>
+                <w:sz w:val="24"/>
+                <w:szCs w:val="24"/>
+                <w:lang w:val="lt-LT" w:eastAsia="en-US" w:bidi="ar-SA"/>
+              </w:rPr>
+            </w:pPr>
+            <w:r>
+              <w:rPr>
+                <w:rFonts w:eastAsia="ＭＳ 明朝" w:cs="Times New Roman" w:ascii="Times New Roman" w:hAnsi="Times New Roman"/>
+                <w:kern w:val="0"/>
+                <w:sz w:val="24"/>
+                <w:szCs w:val="24"/>
+                <w:lang w:val="lt-LT" w:eastAsia="en-US" w:bidi="ar-SA"/>
+              </w:rPr>
+            </w:r>
+          </w:p>
+        </w:tc>
+      </w:tr>
+      <w:tr>
+        <w:trPr/>
+        <w:tc>
+          <w:tcPr>
+            <w:tcW w:w="1385" w:type="dxa"/>
+            <w:tcBorders/>
+          </w:tcPr>
+          <w:p>
+            <w:pPr>
+              <w:pStyle w:val="Normal"/>
+              <w:widowControl/>
+              <w:spacing w:before="0" w:after="0"/>
+              <w:jc w:val="center"/>
+              <w:rPr>
+                <w:rFonts w:ascii="Times New Roman" w:hAnsi="Times New Roman" w:eastAsia="ＭＳ 明朝" w:cs="Times New Roman"/>
+                <w:kern w:val="0"/>
+                <w:sz w:val="24"/>
+                <w:szCs w:val="24"/>
+                <w:lang w:val="lt-LT" w:eastAsia="en-US" w:bidi="ar-SA"/>
+              </w:rPr>
+            </w:pPr>
+            <w:r>
+              <w:rPr>
+                <w:rFonts w:eastAsia="ＭＳ 明朝" w:cs="Times New Roman" w:ascii="Times New Roman" w:hAnsi="Times New Roman"/>
+                <w:color w:val="FF0000"/>
+                <w:kern w:val="0"/>
+                <w:sz w:val="24"/>
+                <w:szCs w:val="24"/>
+                <w:lang w:val="lt-LT" w:eastAsia="en-US" w:bidi="ar-SA"/>
+              </w:rPr>
+              <w:t>2021-04-20</w:t>
+            </w:r>
+          </w:p>
+        </w:tc>
+        <w:tc>
+          <w:tcPr>
+            <w:tcW w:w="4971" w:type="dxa"/>
+            <w:tcBorders/>
+          </w:tcPr>
+          <w:p>
+            <w:pPr>
+              <w:pStyle w:val="Normal"/>
+              <w:widowControl/>
+              <w:spacing w:before="0" w:after="0"/>
+              <w:jc w:val="center"/>
+              <w:rPr>
+                <w:rFonts w:ascii="Times New Roman" w:hAnsi="Times New Roman" w:eastAsia="ＭＳ 明朝" w:cs="Times New Roman"/>
+                <w:kern w:val="0"/>
+                <w:sz w:val="24"/>
+                <w:szCs w:val="24"/>
+                <w:lang w:val="lt-LT" w:eastAsia="en-US" w:bidi="ar-SA"/>
+              </w:rPr>
+            </w:pPr>
+            <w:r>
+              <w:rPr>
+                <w:rFonts w:eastAsia="ＭＳ 明朝" w:cs="Times New Roman" w:ascii="Times New Roman" w:hAnsi="Times New Roman"/>
+                <w:kern w:val="0"/>
+                <w:sz w:val="24"/>
+                <w:szCs w:val="24"/>
+                <w:lang w:val="lt-LT" w:eastAsia="en-US" w:bidi="ar-SA"/>
+              </w:rPr>
+            </w:r>
+          </w:p>
+        </w:tc>
+        <w:tc>
+          <w:tcPr>
+            <w:tcW w:w="3188" w:type="dxa"/>
+            <w:tcBorders/>
+          </w:tcPr>
+          <w:p>
+            <w:pPr>
+              <w:pStyle w:val="Normal"/>
+              <w:widowControl/>
+              <w:spacing w:before="0" w:after="0"/>
+              <w:jc w:val="center"/>
+              <w:rPr>
+                <w:rFonts w:ascii="Times New Roman" w:hAnsi="Times New Roman" w:eastAsia="ＭＳ 明朝" w:cs="Times New Roman"/>
+                <w:kern w:val="0"/>
+                <w:sz w:val="24"/>
+                <w:szCs w:val="24"/>
+                <w:lang w:val="lt-LT" w:eastAsia="en-US" w:bidi="ar-SA"/>
+              </w:rPr>
+            </w:pPr>
+            <w:r>
+              <w:rPr>
+                <w:rFonts w:eastAsia="ＭＳ 明朝" w:cs="Times New Roman" w:ascii="Times New Roman" w:hAnsi="Times New Roman"/>
+                <w:kern w:val="0"/>
+                <w:sz w:val="24"/>
+                <w:szCs w:val="24"/>
+                <w:lang w:val="lt-LT" w:eastAsia="en-US" w:bidi="ar-SA"/>
+              </w:rPr>
+            </w:r>
+          </w:p>
+        </w:tc>
+      </w:tr>
+      <w:tr>
+        <w:trPr/>
+        <w:tc>
+          <w:tcPr>
+            <w:tcW w:w="1385" w:type="dxa"/>
+            <w:tcBorders/>
+          </w:tcPr>
+          <w:p>
+            <w:pPr>
+              <w:pStyle w:val="Normal"/>
+              <w:widowControl/>
+              <w:spacing w:before="0" w:after="0"/>
+              <w:jc w:val="center"/>
+              <w:rPr/>
+            </w:pPr>
+            <w:r>
+              <w:rPr>
+                <w:rFonts w:eastAsia="ＭＳ 明朝" w:cs="Times New Roman" w:ascii="Times New Roman" w:hAnsi="Times New Roman"/>
+                <w:color w:val="FF0000"/>
+                <w:kern w:val="0"/>
+                <w:sz w:val="24"/>
+                <w:szCs w:val="24"/>
+                <w:lang w:val="lt-LT" w:eastAsia="en-US" w:bidi="ar-SA"/>
+              </w:rPr>
+              <w:t>2021-0</w:t>
+            </w:r>
+            <w:r>
+              <w:rPr>
+                <w:rFonts w:eastAsia="ＭＳ 明朝" w:cs="Times New Roman" w:ascii="Times New Roman" w:hAnsi="Times New Roman"/>
+                <w:color w:val="FF0000"/>
+                <w:kern w:val="0"/>
+                <w:sz w:val="24"/>
+                <w:szCs w:val="24"/>
+                <w:lang w:val="lt-LT" w:eastAsia="en-US" w:bidi="ar-SA"/>
+              </w:rPr>
+              <w:t>4</w:t>
+            </w:r>
+            <w:r>
+              <w:rPr>
+                <w:rFonts w:eastAsia="ＭＳ 明朝" w:cs="Times New Roman" w:ascii="Times New Roman" w:hAnsi="Times New Roman"/>
+                <w:color w:val="FF0000"/>
+                <w:kern w:val="0"/>
+                <w:sz w:val="24"/>
+                <w:szCs w:val="24"/>
+                <w:lang w:val="lt-LT" w:eastAsia="en-US" w:bidi="ar-SA"/>
+              </w:rPr>
+              <w:t>-</w:t>
+            </w:r>
+            <w:r>
+              <w:rPr>
+                <w:rFonts w:eastAsia="ＭＳ 明朝" w:cs="Times New Roman" w:ascii="Times New Roman" w:hAnsi="Times New Roman"/>
+                <w:color w:val="FF0000"/>
+                <w:kern w:val="0"/>
+                <w:sz w:val="24"/>
+                <w:szCs w:val="24"/>
+                <w:lang w:val="lt-LT" w:eastAsia="en-US" w:bidi="ar-SA"/>
+              </w:rPr>
+              <w:t>21</w:t>
+            </w:r>
+          </w:p>
+        </w:tc>
+        <w:tc>
+          <w:tcPr>
+            <w:tcW w:w="4971" w:type="dxa"/>
+            <w:tcBorders/>
+          </w:tcPr>
+          <w:p>
+            <w:pPr>
+              <w:pStyle w:val="Normal"/>
+              <w:widowControl/>
+              <w:spacing w:before="0" w:after="0"/>
+              <w:jc w:val="center"/>
+              <w:rPr>
+                <w:rFonts w:ascii="Times New Roman" w:hAnsi="Times New Roman" w:eastAsia="ＭＳ 明朝" w:cs="Times New Roman"/>
+                <w:kern w:val="0"/>
+                <w:sz w:val="24"/>
+                <w:szCs w:val="24"/>
+                <w:lang w:val="lt-LT" w:eastAsia="en-US" w:bidi="ar-SA"/>
+              </w:rPr>
+            </w:pPr>
+            <w:r>
+              <w:rPr>
+                <w:rFonts w:eastAsia="ＭＳ 明朝" w:cs="Times New Roman" w:ascii="Times New Roman" w:hAnsi="Times New Roman"/>
+                <w:kern w:val="0"/>
+                <w:sz w:val="24"/>
+                <w:szCs w:val="24"/>
+                <w:lang w:val="lt-LT" w:eastAsia="en-US" w:bidi="ar-SA"/>
+              </w:rPr>
+            </w:r>
+          </w:p>
+        </w:tc>
+        <w:tc>
+          <w:tcPr>
+            <w:tcW w:w="3188" w:type="dxa"/>
+            <w:tcBorders/>
+          </w:tcPr>
+          <w:p>
+            <w:pPr>
+              <w:pStyle w:val="Normal"/>
+              <w:widowControl/>
+              <w:spacing w:before="0" w:after="0"/>
+              <w:jc w:val="center"/>
+              <w:rPr>
+                <w:rFonts w:ascii="Times New Roman" w:hAnsi="Times New Roman" w:eastAsia="ＭＳ 明朝" w:cs="Times New Roman"/>
+                <w:kern w:val="0"/>
+                <w:sz w:val="24"/>
+                <w:szCs w:val="24"/>
+                <w:lang w:val="lt-LT" w:eastAsia="en-US" w:bidi="ar-SA"/>
+              </w:rPr>
+            </w:pPr>
+            <w:r>
+              <w:rPr>
+                <w:rFonts w:eastAsia="ＭＳ 明朝" w:cs="Times New Roman" w:ascii="Times New Roman" w:hAnsi="Times New Roman"/>
+                <w:kern w:val="0"/>
+                <w:sz w:val="24"/>
+                <w:szCs w:val="24"/>
+                <w:lang w:val="lt-LT" w:eastAsia="en-US" w:bidi="ar-SA"/>
+              </w:rPr>
+            </w:r>
+          </w:p>
+        </w:tc>
+      </w:tr>
+      <w:tr>
+        <w:trPr/>
+        <w:tc>
+          <w:tcPr>
+            <w:tcW w:w="1385" w:type="dxa"/>
+            <w:tcBorders/>
+          </w:tcPr>
+          <w:p>
+            <w:pPr>
+              <w:pStyle w:val="Normal"/>
+              <w:widowControl/>
+              <w:spacing w:before="0" w:after="0"/>
+              <w:jc w:val="center"/>
+              <w:rPr/>
+            </w:pPr>
+            <w:r>
+              <w:rPr>
+                <w:rFonts w:eastAsia="ＭＳ 明朝" w:cs="Times New Roman" w:ascii="Times New Roman" w:hAnsi="Times New Roman"/>
+                <w:color w:val="FF0000"/>
+                <w:kern w:val="0"/>
+                <w:sz w:val="24"/>
+                <w:szCs w:val="24"/>
+                <w:lang w:val="lt-LT" w:eastAsia="en-US" w:bidi="ar-SA"/>
+              </w:rPr>
+              <w:t>2021-0</w:t>
+            </w:r>
+            <w:r>
+              <w:rPr>
+                <w:rFonts w:eastAsia="ＭＳ 明朝" w:cs="Times New Roman" w:ascii="Times New Roman" w:hAnsi="Times New Roman"/>
+                <w:color w:val="FF0000"/>
+                <w:kern w:val="0"/>
+                <w:sz w:val="24"/>
+                <w:szCs w:val="24"/>
+                <w:lang w:val="lt-LT" w:eastAsia="en-US" w:bidi="ar-SA"/>
+              </w:rPr>
+              <w:t>4</w:t>
+            </w:r>
+            <w:r>
+              <w:rPr>
+                <w:rFonts w:eastAsia="ＭＳ 明朝" w:cs="Times New Roman" w:ascii="Times New Roman" w:hAnsi="Times New Roman"/>
+                <w:color w:val="FF0000"/>
+                <w:kern w:val="0"/>
+                <w:sz w:val="24"/>
+                <w:szCs w:val="24"/>
+                <w:lang w:val="lt-LT" w:eastAsia="en-US" w:bidi="ar-SA"/>
+              </w:rPr>
+              <w:t>-</w:t>
+            </w:r>
+            <w:r>
+              <w:rPr>
+                <w:rFonts w:eastAsia="ＭＳ 明朝" w:cs="Times New Roman" w:ascii="Times New Roman" w:hAnsi="Times New Roman"/>
+                <w:color w:val="FF0000"/>
+                <w:kern w:val="0"/>
+                <w:sz w:val="24"/>
+                <w:szCs w:val="24"/>
+                <w:lang w:val="lt-LT" w:eastAsia="en-US" w:bidi="ar-SA"/>
+              </w:rPr>
+              <w:t>22</w:t>
+            </w:r>
+          </w:p>
+        </w:tc>
+        <w:tc>
+          <w:tcPr>
+            <w:tcW w:w="4971" w:type="dxa"/>
+            <w:tcBorders/>
+          </w:tcPr>
+          <w:p>
+            <w:pPr>
+              <w:pStyle w:val="Normal"/>
+              <w:widowControl/>
+              <w:spacing w:before="0" w:after="0"/>
+              <w:jc w:val="center"/>
+              <w:rPr>
+                <w:rFonts w:ascii="Times New Roman" w:hAnsi="Times New Roman" w:eastAsia="ＭＳ 明朝" w:cs="Times New Roman"/>
+                <w:kern w:val="0"/>
+                <w:sz w:val="24"/>
+                <w:szCs w:val="24"/>
+                <w:lang w:val="lt-LT" w:eastAsia="en-US" w:bidi="ar-SA"/>
+              </w:rPr>
+            </w:pPr>
+            <w:r>
+              <w:rPr>
+                <w:rFonts w:eastAsia="ＭＳ 明朝" w:cs="Times New Roman" w:ascii="Times New Roman" w:hAnsi="Times New Roman"/>
+                <w:kern w:val="0"/>
+                <w:sz w:val="24"/>
+                <w:szCs w:val="24"/>
+                <w:lang w:val="lt-LT" w:eastAsia="en-US" w:bidi="ar-SA"/>
+              </w:rPr>
+            </w:r>
+          </w:p>
+        </w:tc>
+        <w:tc>
+          <w:tcPr>
+            <w:tcW w:w="3188" w:type="dxa"/>
+            <w:tcBorders/>
+          </w:tcPr>
+          <w:p>
+            <w:pPr>
+              <w:pStyle w:val="Normal"/>
+              <w:widowControl/>
+              <w:spacing w:before="0" w:after="0"/>
+              <w:jc w:val="center"/>
+              <w:rPr>
+                <w:rFonts w:ascii="Times New Roman" w:hAnsi="Times New Roman" w:eastAsia="ＭＳ 明朝" w:cs="Times New Roman"/>
+                <w:kern w:val="0"/>
+                <w:sz w:val="24"/>
+                <w:szCs w:val="24"/>
+                <w:lang w:val="lt-LT" w:eastAsia="en-US" w:bidi="ar-SA"/>
+              </w:rPr>
+            </w:pPr>
+            <w:r>
+              <w:rPr>
+                <w:rFonts w:eastAsia="ＭＳ 明朝" w:cs="Times New Roman" w:ascii="Times New Roman" w:hAnsi="Times New Roman"/>
+                <w:kern w:val="0"/>
+                <w:sz w:val="24"/>
+                <w:szCs w:val="24"/>
+                <w:lang w:val="lt-LT" w:eastAsia="en-US" w:bidi="ar-SA"/>
+              </w:rPr>
+            </w:r>
+          </w:p>
+        </w:tc>
+      </w:tr>
+      <w:tr>
+        <w:trPr/>
+        <w:tc>
+          <w:tcPr>
+            <w:tcW w:w="1385" w:type="dxa"/>
+            <w:tcBorders/>
+          </w:tcPr>
+          <w:p>
+            <w:pPr>
+              <w:pStyle w:val="Normal"/>
+              <w:widowControl/>
+              <w:spacing w:before="0" w:after="0"/>
+              <w:jc w:val="center"/>
+              <w:rPr/>
+            </w:pPr>
+            <w:r>
+              <w:rPr>
+                <w:rFonts w:eastAsia="ＭＳ 明朝" w:cs="Times New Roman" w:ascii="Times New Roman" w:hAnsi="Times New Roman"/>
+                <w:color w:val="FF0000"/>
+                <w:kern w:val="0"/>
+                <w:sz w:val="24"/>
+                <w:szCs w:val="24"/>
+                <w:lang w:val="lt-LT" w:eastAsia="en-US" w:bidi="ar-SA"/>
+              </w:rPr>
+              <w:t>2021-0</w:t>
+            </w:r>
+            <w:r>
+              <w:rPr>
+                <w:rFonts w:eastAsia="ＭＳ 明朝" w:cs="Times New Roman" w:ascii="Times New Roman" w:hAnsi="Times New Roman"/>
+                <w:color w:val="FF0000"/>
+                <w:kern w:val="0"/>
+                <w:sz w:val="24"/>
+                <w:szCs w:val="24"/>
+                <w:lang w:val="lt-LT" w:eastAsia="en-US" w:bidi="ar-SA"/>
+              </w:rPr>
+              <w:t>4</w:t>
+            </w:r>
+            <w:r>
+              <w:rPr>
+                <w:rFonts w:eastAsia="ＭＳ 明朝" w:cs="Times New Roman" w:ascii="Times New Roman" w:hAnsi="Times New Roman"/>
+                <w:color w:val="FF0000"/>
+                <w:kern w:val="0"/>
+                <w:sz w:val="24"/>
+                <w:szCs w:val="24"/>
+                <w:lang w:val="lt-LT" w:eastAsia="en-US" w:bidi="ar-SA"/>
+              </w:rPr>
+              <w:t>-</w:t>
+            </w:r>
+            <w:r>
+              <w:rPr>
+                <w:rFonts w:eastAsia="ＭＳ 明朝" w:cs="Times New Roman" w:ascii="Times New Roman" w:hAnsi="Times New Roman"/>
+                <w:color w:val="FF0000"/>
+                <w:kern w:val="0"/>
+                <w:sz w:val="24"/>
+                <w:szCs w:val="24"/>
+                <w:lang w:val="lt-LT" w:eastAsia="en-US" w:bidi="ar-SA"/>
+              </w:rPr>
+              <w:t>23</w:t>
+            </w:r>
+          </w:p>
+        </w:tc>
+        <w:tc>
+          <w:tcPr>
+            <w:tcW w:w="4971" w:type="dxa"/>
+            <w:tcBorders/>
+          </w:tcPr>
+          <w:p>
+            <w:pPr>
+              <w:pStyle w:val="Normal"/>
+              <w:widowControl/>
+              <w:spacing w:before="0" w:after="0"/>
+              <w:jc w:val="center"/>
+              <w:rPr>
+                <w:rFonts w:ascii="Times New Roman" w:hAnsi="Times New Roman" w:eastAsia="ＭＳ 明朝" w:cs="Times New Roman"/>
+                <w:kern w:val="0"/>
+                <w:sz w:val="24"/>
+                <w:szCs w:val="24"/>
+                <w:lang w:val="lt-LT" w:eastAsia="en-US" w:bidi="ar-SA"/>
+              </w:rPr>
+            </w:pPr>
+            <w:r>
+              <w:rPr>
+                <w:rFonts w:eastAsia="ＭＳ 明朝" w:cs="Times New Roman" w:ascii="Times New Roman" w:hAnsi="Times New Roman"/>
+                <w:kern w:val="0"/>
+                <w:sz w:val="24"/>
+                <w:szCs w:val="24"/>
+                <w:lang w:val="lt-LT" w:eastAsia="en-US" w:bidi="ar-SA"/>
+              </w:rPr>
+            </w:r>
+          </w:p>
+        </w:tc>
+        <w:tc>
+          <w:tcPr>
+            <w:tcW w:w="3188" w:type="dxa"/>
+            <w:tcBorders/>
+          </w:tcPr>
+          <w:p>
+            <w:pPr>
+              <w:pStyle w:val="Normal"/>
+              <w:widowControl/>
+              <w:spacing w:before="0" w:after="0"/>
+              <w:jc w:val="center"/>
+              <w:rPr>
+                <w:rFonts w:ascii="Times New Roman" w:hAnsi="Times New Roman" w:eastAsia="ＭＳ 明朝" w:cs="Times New Roman"/>
+                <w:kern w:val="0"/>
+                <w:sz w:val="24"/>
+                <w:szCs w:val="24"/>
+                <w:lang w:val="lt-LT" w:eastAsia="en-US" w:bidi="ar-SA"/>
+              </w:rPr>
+            </w:pPr>
+            <w:r>
+              <w:rPr>
+                <w:rFonts w:eastAsia="ＭＳ 明朝" w:cs="Times New Roman" w:ascii="Times New Roman" w:hAnsi="Times New Roman"/>
+                <w:kern w:val="0"/>
+                <w:sz w:val="24"/>
+                <w:szCs w:val="24"/>
+                <w:lang w:val="lt-LT" w:eastAsia="en-US" w:bidi="ar-SA"/>
+              </w:rPr>
+            </w:r>
+          </w:p>
+        </w:tc>
+      </w:tr>
+    </w:tbl>
+    <w:p>
+      <w:pPr>
+        <w:pStyle w:val="Normal"/>
+        <w:rPr/>
+      </w:pPr>
+      <w:r>
+        <w:rPr/>
+      </w:r>
+    </w:p>
+    <w:p>
+      <w:pPr>
+        <w:pStyle w:val="Normal"/>
+        <w:rPr/>
+      </w:pPr>
+      <w:r>
+        <w:rPr/>
+      </w:r>
+    </w:p>
+    <w:tbl>
+      <w:tblPr>
+        <w:tblStyle w:val="TableGrid"/>
+        <w:tblW w:w="9544" w:type="dxa"/>
+        <w:jc w:val="left"/>
+        <w:tblInd w:w="0" w:type="dxa"/>
+        <w:tblLayout w:type="fixed"/>
+        <w:tblCellMar>
+          <w:top w:w="0" w:type="dxa"/>
+          <w:left w:w="108" w:type="dxa"/>
+          <w:bottom w:w="0" w:type="dxa"/>
+          <w:right w:w="108" w:type="dxa"/>
+        </w:tblCellMar>
+        <w:tblLook w:val="04a0" w:noHBand="0" w:noVBand="1" w:firstColumn="1" w:lastRow="0" w:lastColumn="0" w:firstRow="1"/>
+      </w:tblPr>
+      <w:tblGrid>
+        <w:gridCol w:w="1385"/>
+        <w:gridCol w:w="4971"/>
+        <w:gridCol w:w="3188"/>
+      </w:tblGrid>
+      <w:tr>
+        <w:trPr/>
+        <w:tc>
+          <w:tcPr>
+            <w:tcW w:w="9544" w:type="dxa"/>
+            <w:gridSpan w:val="3"/>
+            <w:tcBorders/>
+          </w:tcPr>
+          <w:p>
+            <w:pPr>
+              <w:pStyle w:val="Normal"/>
+              <w:widowControl/>
+              <w:spacing w:before="0" w:after="0"/>
+              <w:jc w:val="center"/>
+              <w:rPr/>
+            </w:pPr>
+            <w:r>
+              <w:rPr>
+                <w:rFonts w:eastAsia="ＭＳ 明朝" w:cs="Times New Roman" w:ascii="Times New Roman" w:hAnsi="Times New Roman"/>
+                <w:b/>
+                <w:kern w:val="0"/>
+                <w:sz w:val="24"/>
+                <w:szCs w:val="24"/>
+                <w:lang w:val="lt-LT" w:eastAsia="en-US" w:bidi="ar-SA"/>
+              </w:rPr>
+              <w:t>6</w:t>
+            </w:r>
+            <w:r>
+              <w:rPr>
+                <w:rFonts w:eastAsia="ＭＳ 明朝" w:cs="Times New Roman" w:ascii="Times New Roman" w:hAnsi="Times New Roman"/>
+                <w:b/>
+                <w:kern w:val="0"/>
+                <w:sz w:val="24"/>
+                <w:szCs w:val="24"/>
+                <w:lang w:val="lt-LT" w:eastAsia="en-US" w:bidi="ar-SA"/>
+              </w:rPr>
+              <w:t xml:space="preserve"> SAVAITĖ</w:t>
+            </w:r>
+          </w:p>
+        </w:tc>
+      </w:tr>
+      <w:tr>
+        <w:trPr/>
+        <w:tc>
+          <w:tcPr>
+            <w:tcW w:w="1385" w:type="dxa"/>
+            <w:tcBorders/>
+          </w:tcPr>
+          <w:p>
+            <w:pPr>
+              <w:pStyle w:val="Normal"/>
+              <w:widowControl/>
+              <w:spacing w:before="0" w:after="0"/>
+              <w:jc w:val="center"/>
+              <w:rPr/>
+            </w:pPr>
+            <w:r>
+              <w:rPr>
+                <w:rFonts w:eastAsia="ＭＳ 明朝" w:cs="Times New Roman" w:ascii="Times New Roman" w:hAnsi="Times New Roman"/>
+                <w:color w:val="FF0000"/>
+                <w:kern w:val="0"/>
+                <w:sz w:val="24"/>
+                <w:szCs w:val="24"/>
+                <w:lang w:val="lt-LT" w:eastAsia="en-US" w:bidi="ar-SA"/>
+              </w:rPr>
+              <w:t>2021-0</w:t>
+            </w:r>
+            <w:r>
+              <w:rPr>
+                <w:rFonts w:eastAsia="ＭＳ 明朝" w:cs="Times New Roman" w:ascii="Times New Roman" w:hAnsi="Times New Roman"/>
+                <w:color w:val="FF0000"/>
+                <w:kern w:val="0"/>
+                <w:sz w:val="24"/>
+                <w:szCs w:val="24"/>
+                <w:lang w:val="lt-LT" w:eastAsia="en-US" w:bidi="ar-SA"/>
+              </w:rPr>
+              <w:t>4</w:t>
+            </w:r>
+            <w:r>
+              <w:rPr>
+                <w:rFonts w:eastAsia="ＭＳ 明朝" w:cs="Times New Roman" w:ascii="Times New Roman" w:hAnsi="Times New Roman"/>
+                <w:color w:val="FF0000"/>
+                <w:kern w:val="0"/>
+                <w:sz w:val="24"/>
+                <w:szCs w:val="24"/>
+                <w:lang w:val="lt-LT" w:eastAsia="en-US" w:bidi="ar-SA"/>
+              </w:rPr>
+              <w:t>-</w:t>
+            </w:r>
+            <w:r>
+              <w:rPr>
+                <w:rFonts w:eastAsia="ＭＳ 明朝" w:cs="Times New Roman" w:ascii="Times New Roman" w:hAnsi="Times New Roman"/>
+                <w:color w:val="FF0000"/>
+                <w:kern w:val="0"/>
+                <w:sz w:val="24"/>
+                <w:szCs w:val="24"/>
+                <w:lang w:val="lt-LT" w:eastAsia="en-US" w:bidi="ar-SA"/>
+              </w:rPr>
+              <w:t>26</w:t>
+            </w:r>
+          </w:p>
+        </w:tc>
+        <w:tc>
+          <w:tcPr>
+            <w:tcW w:w="4971" w:type="dxa"/>
+            <w:tcBorders/>
+          </w:tcPr>
+          <w:p>
+            <w:pPr>
+              <w:pStyle w:val="Normal"/>
+              <w:widowControl/>
+              <w:spacing w:before="0" w:after="0"/>
+              <w:jc w:val="center"/>
+              <w:rPr>
+                <w:rFonts w:ascii="Times New Roman" w:hAnsi="Times New Roman" w:eastAsia="ＭＳ 明朝" w:cs="Times New Roman"/>
+                <w:kern w:val="0"/>
+                <w:sz w:val="24"/>
+                <w:szCs w:val="24"/>
+                <w:lang w:val="lt-LT" w:eastAsia="en-US" w:bidi="ar-SA"/>
+              </w:rPr>
+            </w:pPr>
+            <w:r>
+              <w:rPr>
+                <w:rFonts w:eastAsia="ＭＳ 明朝" w:cs="Times New Roman" w:ascii="Times New Roman" w:hAnsi="Times New Roman"/>
+                <w:kern w:val="0"/>
+                <w:sz w:val="24"/>
+                <w:szCs w:val="24"/>
+                <w:lang w:val="lt-LT" w:eastAsia="en-US" w:bidi="ar-SA"/>
+              </w:rPr>
+            </w:r>
+          </w:p>
+        </w:tc>
+        <w:tc>
+          <w:tcPr>
+            <w:tcW w:w="3188" w:type="dxa"/>
+            <w:tcBorders/>
+          </w:tcPr>
+          <w:p>
+            <w:pPr>
+              <w:pStyle w:val="Normal"/>
+              <w:widowControl/>
+              <w:spacing w:before="0" w:after="0"/>
+              <w:jc w:val="center"/>
+              <w:rPr>
+                <w:rFonts w:ascii="Times New Roman" w:hAnsi="Times New Roman" w:eastAsia="ＭＳ 明朝" w:cs="Times New Roman"/>
+                <w:kern w:val="0"/>
+                <w:sz w:val="24"/>
+                <w:szCs w:val="24"/>
+                <w:lang w:val="lt-LT" w:eastAsia="en-US" w:bidi="ar-SA"/>
+              </w:rPr>
+            </w:pPr>
+            <w:r>
+              <w:rPr>
+                <w:rFonts w:eastAsia="ＭＳ 明朝" w:cs="Times New Roman" w:ascii="Times New Roman" w:hAnsi="Times New Roman"/>
+                <w:kern w:val="0"/>
+                <w:sz w:val="24"/>
+                <w:szCs w:val="24"/>
+                <w:lang w:val="lt-LT" w:eastAsia="en-US" w:bidi="ar-SA"/>
+              </w:rPr>
+            </w:r>
+          </w:p>
+        </w:tc>
+      </w:tr>
+      <w:tr>
+        <w:trPr/>
+        <w:tc>
+          <w:tcPr>
+            <w:tcW w:w="1385" w:type="dxa"/>
+            <w:tcBorders/>
+          </w:tcPr>
+          <w:p>
+            <w:pPr>
+              <w:pStyle w:val="Normal"/>
+              <w:widowControl/>
+              <w:spacing w:before="0" w:after="0"/>
+              <w:jc w:val="center"/>
+              <w:rPr/>
+            </w:pPr>
+            <w:r>
+              <w:rPr>
+                <w:rFonts w:eastAsia="ＭＳ 明朝" w:cs="Times New Roman" w:ascii="Times New Roman" w:hAnsi="Times New Roman"/>
+                <w:color w:val="FF0000"/>
+                <w:kern w:val="0"/>
+                <w:sz w:val="24"/>
+                <w:szCs w:val="24"/>
+                <w:lang w:val="lt-LT" w:eastAsia="en-US" w:bidi="ar-SA"/>
+              </w:rPr>
+              <w:t>2021-0</w:t>
+            </w:r>
+            <w:r>
+              <w:rPr>
+                <w:rFonts w:eastAsia="ＭＳ 明朝" w:cs="Times New Roman" w:ascii="Times New Roman" w:hAnsi="Times New Roman"/>
+                <w:color w:val="FF0000"/>
+                <w:kern w:val="0"/>
+                <w:sz w:val="24"/>
+                <w:szCs w:val="24"/>
+                <w:lang w:val="lt-LT" w:eastAsia="en-US" w:bidi="ar-SA"/>
+              </w:rPr>
+              <w:t>4</w:t>
+            </w:r>
+            <w:r>
+              <w:rPr>
+                <w:rFonts w:eastAsia="ＭＳ 明朝" w:cs="Times New Roman" w:ascii="Times New Roman" w:hAnsi="Times New Roman"/>
+                <w:color w:val="FF0000"/>
+                <w:kern w:val="0"/>
+                <w:sz w:val="24"/>
+                <w:szCs w:val="24"/>
+                <w:lang w:val="lt-LT" w:eastAsia="en-US" w:bidi="ar-SA"/>
+              </w:rPr>
+              <w:t>-</w:t>
+            </w:r>
+            <w:r>
+              <w:rPr>
+                <w:rFonts w:eastAsia="ＭＳ 明朝" w:cs="Times New Roman" w:ascii="Times New Roman" w:hAnsi="Times New Roman"/>
+                <w:color w:val="FF0000"/>
+                <w:kern w:val="0"/>
+                <w:sz w:val="24"/>
+                <w:szCs w:val="24"/>
+                <w:lang w:val="lt-LT" w:eastAsia="en-US" w:bidi="ar-SA"/>
+              </w:rPr>
+              <w:t>27</w:t>
+            </w:r>
+          </w:p>
+        </w:tc>
+        <w:tc>
+          <w:tcPr>
+            <w:tcW w:w="4971" w:type="dxa"/>
+            <w:tcBorders/>
+          </w:tcPr>
+          <w:p>
+            <w:pPr>
+              <w:pStyle w:val="Normal"/>
+              <w:widowControl/>
+              <w:spacing w:before="0" w:after="0"/>
+              <w:jc w:val="center"/>
+              <w:rPr>
+                <w:rFonts w:ascii="Times New Roman" w:hAnsi="Times New Roman" w:eastAsia="ＭＳ 明朝" w:cs="Times New Roman"/>
+                <w:kern w:val="0"/>
+                <w:sz w:val="24"/>
+                <w:szCs w:val="24"/>
+                <w:lang w:val="lt-LT" w:eastAsia="en-US" w:bidi="ar-SA"/>
+              </w:rPr>
+            </w:pPr>
+            <w:r>
+              <w:rPr>
+                <w:rFonts w:eastAsia="ＭＳ 明朝" w:cs="Times New Roman" w:ascii="Times New Roman" w:hAnsi="Times New Roman"/>
+                <w:kern w:val="0"/>
+                <w:sz w:val="24"/>
+                <w:szCs w:val="24"/>
+                <w:lang w:val="lt-LT" w:eastAsia="en-US" w:bidi="ar-SA"/>
+              </w:rPr>
+            </w:r>
+          </w:p>
+        </w:tc>
+        <w:tc>
+          <w:tcPr>
+            <w:tcW w:w="3188" w:type="dxa"/>
+            <w:tcBorders/>
+          </w:tcPr>
+          <w:p>
+            <w:pPr>
+              <w:pStyle w:val="Normal"/>
+              <w:widowControl/>
+              <w:spacing w:before="0" w:after="0"/>
+              <w:jc w:val="center"/>
+              <w:rPr>
+                <w:rFonts w:ascii="Times New Roman" w:hAnsi="Times New Roman" w:eastAsia="ＭＳ 明朝" w:cs="Times New Roman"/>
+                <w:kern w:val="0"/>
+                <w:sz w:val="24"/>
+                <w:szCs w:val="24"/>
+                <w:lang w:val="lt-LT" w:eastAsia="en-US" w:bidi="ar-SA"/>
+              </w:rPr>
+            </w:pPr>
+            <w:r>
+              <w:rPr>
+                <w:rFonts w:eastAsia="ＭＳ 明朝" w:cs="Times New Roman" w:ascii="Times New Roman" w:hAnsi="Times New Roman"/>
+                <w:kern w:val="0"/>
+                <w:sz w:val="24"/>
+                <w:szCs w:val="24"/>
+                <w:lang w:val="lt-LT" w:eastAsia="en-US" w:bidi="ar-SA"/>
+              </w:rPr>
+            </w:r>
+          </w:p>
+        </w:tc>
+      </w:tr>
+      <w:tr>
+        <w:trPr/>
+        <w:tc>
+          <w:tcPr>
+            <w:tcW w:w="1385" w:type="dxa"/>
+            <w:tcBorders/>
+          </w:tcPr>
+          <w:p>
+            <w:pPr>
+              <w:pStyle w:val="Normal"/>
+              <w:widowControl/>
+              <w:spacing w:before="0" w:after="0"/>
+              <w:jc w:val="center"/>
+              <w:rPr/>
+            </w:pPr>
+            <w:r>
+              <w:rPr>
+                <w:rFonts w:eastAsia="ＭＳ 明朝" w:cs="Times New Roman" w:ascii="Times New Roman" w:hAnsi="Times New Roman"/>
+                <w:color w:val="FF0000"/>
+                <w:kern w:val="0"/>
+                <w:sz w:val="24"/>
+                <w:szCs w:val="24"/>
+                <w:lang w:val="lt-LT" w:eastAsia="en-US" w:bidi="ar-SA"/>
+              </w:rPr>
+              <w:t>2021-0</w:t>
+            </w:r>
+            <w:r>
+              <w:rPr>
+                <w:rFonts w:eastAsia="ＭＳ 明朝" w:cs="Times New Roman" w:ascii="Times New Roman" w:hAnsi="Times New Roman"/>
+                <w:color w:val="FF0000"/>
+                <w:kern w:val="0"/>
+                <w:sz w:val="24"/>
+                <w:szCs w:val="24"/>
+                <w:lang w:val="lt-LT" w:eastAsia="en-US" w:bidi="ar-SA"/>
+              </w:rPr>
+              <w:t>4</w:t>
+            </w:r>
+            <w:r>
+              <w:rPr>
+                <w:rFonts w:eastAsia="ＭＳ 明朝" w:cs="Times New Roman" w:ascii="Times New Roman" w:hAnsi="Times New Roman"/>
+                <w:color w:val="FF0000"/>
+                <w:kern w:val="0"/>
+                <w:sz w:val="24"/>
+                <w:szCs w:val="24"/>
+                <w:lang w:val="lt-LT" w:eastAsia="en-US" w:bidi="ar-SA"/>
+              </w:rPr>
+              <w:t>-</w:t>
+            </w:r>
+            <w:r>
+              <w:rPr>
+                <w:rFonts w:eastAsia="ＭＳ 明朝" w:cs="Times New Roman" w:ascii="Times New Roman" w:hAnsi="Times New Roman"/>
+                <w:color w:val="FF0000"/>
+                <w:kern w:val="0"/>
+                <w:sz w:val="24"/>
+                <w:szCs w:val="24"/>
+                <w:lang w:val="lt-LT" w:eastAsia="en-US" w:bidi="ar-SA"/>
+              </w:rPr>
+              <w:t>28</w:t>
+            </w:r>
+          </w:p>
+        </w:tc>
+        <w:tc>
+          <w:tcPr>
+            <w:tcW w:w="4971" w:type="dxa"/>
+            <w:tcBorders/>
+          </w:tcPr>
+          <w:p>
+            <w:pPr>
+              <w:pStyle w:val="Normal"/>
+              <w:widowControl/>
+              <w:spacing w:before="0" w:after="0"/>
+              <w:jc w:val="center"/>
+              <w:rPr>
+                <w:rFonts w:ascii="Times New Roman" w:hAnsi="Times New Roman" w:eastAsia="ＭＳ 明朝" w:cs="Times New Roman"/>
+                <w:kern w:val="0"/>
+                <w:sz w:val="24"/>
+                <w:szCs w:val="24"/>
+                <w:lang w:val="lt-LT" w:eastAsia="en-US" w:bidi="ar-SA"/>
+              </w:rPr>
+            </w:pPr>
+            <w:r>
+              <w:rPr>
+                <w:rFonts w:eastAsia="ＭＳ 明朝" w:cs="Times New Roman" w:ascii="Times New Roman" w:hAnsi="Times New Roman"/>
+                <w:kern w:val="0"/>
+                <w:sz w:val="24"/>
+                <w:szCs w:val="24"/>
+                <w:lang w:val="lt-LT" w:eastAsia="en-US" w:bidi="ar-SA"/>
+              </w:rPr>
+            </w:r>
+          </w:p>
+        </w:tc>
+        <w:tc>
+          <w:tcPr>
+            <w:tcW w:w="3188" w:type="dxa"/>
+            <w:tcBorders/>
+          </w:tcPr>
+          <w:p>
+            <w:pPr>
+              <w:pStyle w:val="Normal"/>
+              <w:widowControl/>
+              <w:spacing w:before="0" w:after="0"/>
+              <w:jc w:val="center"/>
+              <w:rPr>
+                <w:rFonts w:ascii="Times New Roman" w:hAnsi="Times New Roman" w:eastAsia="ＭＳ 明朝" w:cs="Times New Roman"/>
+                <w:kern w:val="0"/>
+                <w:sz w:val="24"/>
+                <w:szCs w:val="24"/>
+                <w:lang w:val="lt-LT" w:eastAsia="en-US" w:bidi="ar-SA"/>
+              </w:rPr>
+            </w:pPr>
+            <w:r>
+              <w:rPr>
+                <w:rFonts w:eastAsia="ＭＳ 明朝" w:cs="Times New Roman" w:ascii="Times New Roman" w:hAnsi="Times New Roman"/>
+                <w:kern w:val="0"/>
+                <w:sz w:val="24"/>
+                <w:szCs w:val="24"/>
+                <w:lang w:val="lt-LT" w:eastAsia="en-US" w:bidi="ar-SA"/>
+              </w:rPr>
+            </w:r>
+          </w:p>
+        </w:tc>
+      </w:tr>
+      <w:tr>
+        <w:trPr/>
+        <w:tc>
+          <w:tcPr>
+            <w:tcW w:w="1385" w:type="dxa"/>
+            <w:tcBorders/>
+          </w:tcPr>
+          <w:p>
+            <w:pPr>
+              <w:pStyle w:val="Normal"/>
+              <w:widowControl/>
+              <w:spacing w:before="0" w:after="0"/>
+              <w:jc w:val="center"/>
+              <w:rPr/>
+            </w:pPr>
+            <w:r>
+              <w:rPr>
+                <w:rFonts w:eastAsia="ＭＳ 明朝" w:cs="Times New Roman" w:ascii="Times New Roman" w:hAnsi="Times New Roman"/>
+                <w:color w:val="FF0000"/>
+                <w:kern w:val="0"/>
+                <w:sz w:val="24"/>
+                <w:szCs w:val="24"/>
+                <w:lang w:val="lt-LT" w:eastAsia="en-US" w:bidi="ar-SA"/>
+              </w:rPr>
+              <w:t>2021-0</w:t>
+            </w:r>
+            <w:r>
+              <w:rPr>
+                <w:rFonts w:eastAsia="ＭＳ 明朝" w:cs="Times New Roman" w:ascii="Times New Roman" w:hAnsi="Times New Roman"/>
+                <w:color w:val="FF0000"/>
+                <w:kern w:val="0"/>
+                <w:sz w:val="24"/>
+                <w:szCs w:val="24"/>
+                <w:lang w:val="lt-LT" w:eastAsia="en-US" w:bidi="ar-SA"/>
+              </w:rPr>
+              <w:t>4</w:t>
+            </w:r>
+            <w:r>
+              <w:rPr>
+                <w:rFonts w:eastAsia="ＭＳ 明朝" w:cs="Times New Roman" w:ascii="Times New Roman" w:hAnsi="Times New Roman"/>
+                <w:color w:val="FF0000"/>
+                <w:kern w:val="0"/>
+                <w:sz w:val="24"/>
+                <w:szCs w:val="24"/>
+                <w:lang w:val="lt-LT" w:eastAsia="en-US" w:bidi="ar-SA"/>
+              </w:rPr>
+              <w:t>-</w:t>
+            </w:r>
+            <w:r>
+              <w:rPr>
+                <w:rFonts w:eastAsia="ＭＳ 明朝" w:cs="Times New Roman" w:ascii="Times New Roman" w:hAnsi="Times New Roman"/>
+                <w:color w:val="FF0000"/>
+                <w:kern w:val="0"/>
+                <w:sz w:val="24"/>
+                <w:szCs w:val="24"/>
+                <w:lang w:val="lt-LT" w:eastAsia="en-US" w:bidi="ar-SA"/>
+              </w:rPr>
+              <w:t>29</w:t>
+            </w:r>
+          </w:p>
+        </w:tc>
+        <w:tc>
+          <w:tcPr>
+            <w:tcW w:w="4971" w:type="dxa"/>
+            <w:tcBorders/>
+          </w:tcPr>
+          <w:p>
+            <w:pPr>
+              <w:pStyle w:val="Normal"/>
+              <w:widowControl/>
+              <w:spacing w:before="0" w:after="0"/>
+              <w:jc w:val="center"/>
+              <w:rPr>
+                <w:rFonts w:ascii="Times New Roman" w:hAnsi="Times New Roman" w:eastAsia="ＭＳ 明朝" w:cs="Times New Roman"/>
+                <w:kern w:val="0"/>
+                <w:sz w:val="24"/>
+                <w:szCs w:val="24"/>
+                <w:lang w:val="lt-LT" w:eastAsia="en-US" w:bidi="ar-SA"/>
+              </w:rPr>
+            </w:pPr>
+            <w:r>
+              <w:rPr>
+                <w:rFonts w:eastAsia="ＭＳ 明朝" w:cs="Times New Roman" w:ascii="Times New Roman" w:hAnsi="Times New Roman"/>
+                <w:kern w:val="0"/>
+                <w:sz w:val="24"/>
+                <w:szCs w:val="24"/>
+                <w:lang w:val="lt-LT" w:eastAsia="en-US" w:bidi="ar-SA"/>
+              </w:rPr>
+            </w:r>
+          </w:p>
+        </w:tc>
+        <w:tc>
+          <w:tcPr>
+            <w:tcW w:w="3188" w:type="dxa"/>
+            <w:tcBorders/>
+          </w:tcPr>
+          <w:p>
+            <w:pPr>
+              <w:pStyle w:val="Normal"/>
+              <w:widowControl/>
+              <w:spacing w:before="0" w:after="0"/>
+              <w:jc w:val="center"/>
+              <w:rPr>
+                <w:rFonts w:ascii="Times New Roman" w:hAnsi="Times New Roman" w:eastAsia="ＭＳ 明朝" w:cs="Times New Roman"/>
+                <w:kern w:val="0"/>
+                <w:sz w:val="24"/>
+                <w:szCs w:val="24"/>
+                <w:lang w:val="lt-LT" w:eastAsia="en-US" w:bidi="ar-SA"/>
+              </w:rPr>
+            </w:pPr>
+            <w:r>
+              <w:rPr>
+                <w:rFonts w:eastAsia="ＭＳ 明朝" w:cs="Times New Roman" w:ascii="Times New Roman" w:hAnsi="Times New Roman"/>
+                <w:kern w:val="0"/>
+                <w:sz w:val="24"/>
+                <w:szCs w:val="24"/>
+                <w:lang w:val="lt-LT" w:eastAsia="en-US" w:bidi="ar-SA"/>
+              </w:rPr>
+            </w:r>
+          </w:p>
+        </w:tc>
+      </w:tr>
+      <w:tr>
+        <w:trPr/>
+        <w:tc>
+          <w:tcPr>
+            <w:tcW w:w="1385" w:type="dxa"/>
+            <w:tcBorders/>
+          </w:tcPr>
+          <w:p>
+            <w:pPr>
+              <w:pStyle w:val="Normal"/>
+              <w:widowControl/>
+              <w:spacing w:before="0" w:after="0"/>
+              <w:jc w:val="center"/>
+              <w:rPr/>
+            </w:pPr>
+            <w:r>
+              <w:rPr>
+                <w:rFonts w:eastAsia="ＭＳ 明朝" w:cs="Times New Roman" w:ascii="Times New Roman" w:hAnsi="Times New Roman"/>
+                <w:color w:val="FF0000"/>
+                <w:kern w:val="0"/>
+                <w:sz w:val="24"/>
+                <w:szCs w:val="24"/>
+                <w:lang w:val="lt-LT" w:eastAsia="en-US" w:bidi="ar-SA"/>
+              </w:rPr>
+              <w:t>2021-0</w:t>
+            </w:r>
+            <w:r>
+              <w:rPr>
+                <w:rFonts w:eastAsia="ＭＳ 明朝" w:cs="Times New Roman" w:ascii="Times New Roman" w:hAnsi="Times New Roman"/>
+                <w:color w:val="FF0000"/>
+                <w:kern w:val="0"/>
+                <w:sz w:val="24"/>
+                <w:szCs w:val="24"/>
+                <w:lang w:val="lt-LT" w:eastAsia="en-US" w:bidi="ar-SA"/>
+              </w:rPr>
+              <w:t>4</w:t>
+            </w:r>
+            <w:r>
+              <w:rPr>
+                <w:rFonts w:eastAsia="ＭＳ 明朝" w:cs="Times New Roman" w:ascii="Times New Roman" w:hAnsi="Times New Roman"/>
+                <w:color w:val="FF0000"/>
+                <w:kern w:val="0"/>
+                <w:sz w:val="24"/>
+                <w:szCs w:val="24"/>
+                <w:lang w:val="lt-LT" w:eastAsia="en-US" w:bidi="ar-SA"/>
+              </w:rPr>
+              <w:t>-</w:t>
+            </w:r>
+            <w:r>
+              <w:rPr>
+                <w:rFonts w:eastAsia="ＭＳ 明朝" w:cs="Times New Roman" w:ascii="Times New Roman" w:hAnsi="Times New Roman"/>
+                <w:color w:val="FF0000"/>
+                <w:kern w:val="0"/>
+                <w:sz w:val="24"/>
+                <w:szCs w:val="24"/>
+                <w:lang w:val="lt-LT" w:eastAsia="en-US" w:bidi="ar-SA"/>
+              </w:rPr>
+              <w:t>30</w:t>
+            </w:r>
+          </w:p>
+        </w:tc>
+        <w:tc>
+          <w:tcPr>
+            <w:tcW w:w="4971" w:type="dxa"/>
+            <w:tcBorders/>
+          </w:tcPr>
+          <w:p>
+            <w:pPr>
+              <w:pStyle w:val="Normal"/>
+              <w:widowControl/>
+              <w:spacing w:before="0" w:after="0"/>
+              <w:jc w:val="center"/>
+              <w:rPr>
+                <w:rFonts w:ascii="Times New Roman" w:hAnsi="Times New Roman" w:eastAsia="ＭＳ 明朝" w:cs="Times New Roman"/>
+                <w:kern w:val="0"/>
+                <w:sz w:val="24"/>
+                <w:szCs w:val="24"/>
+                <w:lang w:val="lt-LT" w:eastAsia="en-US" w:bidi="ar-SA"/>
+              </w:rPr>
+            </w:pPr>
+            <w:r>
+              <w:rPr>
+                <w:rFonts w:eastAsia="ＭＳ 明朝" w:cs="Times New Roman" w:ascii="Times New Roman" w:hAnsi="Times New Roman"/>
+                <w:kern w:val="0"/>
+                <w:sz w:val="24"/>
+                <w:szCs w:val="24"/>
+                <w:lang w:val="lt-LT" w:eastAsia="en-US" w:bidi="ar-SA"/>
+              </w:rPr>
+            </w:r>
+          </w:p>
+        </w:tc>
+        <w:tc>
+          <w:tcPr>
+            <w:tcW w:w="3188" w:type="dxa"/>
+            <w:tcBorders/>
+          </w:tcPr>
+          <w:p>
+            <w:pPr>
+              <w:pStyle w:val="Normal"/>
+              <w:widowControl/>
+              <w:spacing w:before="0" w:after="0"/>
+              <w:jc w:val="center"/>
+              <w:rPr>
+                <w:rFonts w:ascii="Times New Roman" w:hAnsi="Times New Roman" w:eastAsia="ＭＳ 明朝" w:cs="Times New Roman"/>
+                <w:kern w:val="0"/>
+                <w:sz w:val="24"/>
+                <w:szCs w:val="24"/>
+                <w:lang w:val="lt-LT" w:eastAsia="en-US" w:bidi="ar-SA"/>
+              </w:rPr>
+            </w:pPr>
+            <w:r>
+              <w:rPr>
+                <w:rFonts w:eastAsia="ＭＳ 明朝" w:cs="Times New Roman" w:ascii="Times New Roman" w:hAnsi="Times New Roman"/>
+                <w:kern w:val="0"/>
+                <w:sz w:val="24"/>
+                <w:szCs w:val="24"/>
+                <w:lang w:val="lt-LT" w:eastAsia="en-US" w:bidi="ar-SA"/>
+              </w:rPr>
+            </w:r>
+          </w:p>
+        </w:tc>
+      </w:tr>
+    </w:tbl>
+    <w:p>
+      <w:pPr>
+        <w:pStyle w:val="Normal"/>
+        <w:rPr/>
+      </w:pPr>
+      <w:r>
+        <w:rPr/>
       </w:r>
     </w:p>
     <w:sectPr>
@@ -3508,6 +5161,29 @@
     </w:pPr>
     <w:rPr>
       <w:rFonts w:ascii="Times New Roman" w:hAnsi="Times New Roman" w:cs="FreeSans"/>
+    </w:rPr>
+  </w:style>
+  <w:style w:type="paragraph" w:styleId="TableContents">
+    <w:name w:val="Table Contents"/>
+    <w:basedOn w:val="Normal"/>
+    <w:qFormat/>
+    <w:pPr>
+      <w:widowControl w:val="false"/>
+      <w:suppressLineNumbers/>
+    </w:pPr>
+    <w:rPr/>
+  </w:style>
+  <w:style w:type="paragraph" w:styleId="TableHeading">
+    <w:name w:val="Table Heading"/>
+    <w:basedOn w:val="TableContents"/>
+    <w:qFormat/>
+    <w:pPr>
+      <w:suppressLineNumbers/>
+      <w:jc w:val="center"/>
+    </w:pPr>
+    <w:rPr>
+      <w:b/>
+      <w:bCs/>
     </w:rPr>
   </w:style>
   <w:style w:type="numbering" w:styleId="NoList" w:default="1">

</xml_diff>

<commit_message>
added getUser with specified fields
</commit_message>
<xml_diff>
--- a/Docs/PRAKTIKOS DIENORAŠTIS.docx
+++ b/Docs/PRAKTIKOS DIENORAŠTIS.docx
@@ -436,7 +436,27 @@
                 <w:szCs w:val="24"/>
                 <w:lang w:val="lt-LT" w:eastAsia="en-US" w:bidi="ar-SA"/>
               </w:rPr>
-              <w:t>Pakeista Chat komponento išvaizdą ir atnaujintas api (1 val.)</w:t>
+              <w:t>Pakeista Chat komponento išvaizdą ir atnaujintas api (</w:t>
+            </w:r>
+            <w:r>
+              <w:rPr>
+                <w:rFonts w:eastAsia="ＭＳ 明朝" w:cs="Times New Roman" w:ascii="Times New Roman" w:hAnsi="Times New Roman"/>
+                <w:kern w:val="0"/>
+                <w:sz w:val="24"/>
+                <w:szCs w:val="24"/>
+                <w:lang w:val="lt-LT" w:eastAsia="en-US" w:bidi="ar-SA"/>
+              </w:rPr>
+              <w:t>2</w:t>
+            </w:r>
+            <w:r>
+              <w:rPr>
+                <w:rFonts w:eastAsia="ＭＳ 明朝" w:cs="Times New Roman" w:ascii="Times New Roman" w:hAnsi="Times New Roman"/>
+                <w:kern w:val="0"/>
+                <w:sz w:val="24"/>
+                <w:szCs w:val="24"/>
+                <w:lang w:val="lt-LT" w:eastAsia="en-US" w:bidi="ar-SA"/>
+              </w:rPr>
+              <w:t xml:space="preserve"> val.)</w:t>
             </w:r>
           </w:p>
           <w:p>

</xml_diff>

<commit_message>
implemented fronted loanpost get request
</commit_message>
<xml_diff>
--- a/Docs/PRAKTIKOS DIENORAŠTIS.docx
+++ b/Docs/PRAKTIKOS DIENORAŠTIS.docx
@@ -79,15 +79,15 @@
         <w:tblLook w:val="04a0" w:noHBand="0" w:noVBand="1" w:firstColumn="1" w:lastRow="0" w:lastColumn="0" w:firstRow="1"/>
       </w:tblPr>
       <w:tblGrid>
-        <w:gridCol w:w="1384"/>
-        <w:gridCol w:w="4972"/>
+        <w:gridCol w:w="1383"/>
+        <w:gridCol w:w="4973"/>
         <w:gridCol w:w="3188"/>
       </w:tblGrid>
       <w:tr>
         <w:trPr/>
         <w:tc>
           <w:tcPr>
-            <w:tcW w:w="1384" w:type="dxa"/>
+            <w:tcW w:w="1383" w:type="dxa"/>
             <w:tcBorders/>
           </w:tcPr>
           <w:p>
@@ -122,7 +122,7 @@
         </w:tc>
         <w:tc>
           <w:tcPr>
-            <w:tcW w:w="4972" w:type="dxa"/>
+            <w:tcW w:w="4973" w:type="dxa"/>
             <w:tcBorders/>
           </w:tcPr>
           <w:p>
@@ -246,7 +246,7 @@
         <w:trPr/>
         <w:tc>
           <w:tcPr>
-            <w:tcW w:w="1384" w:type="dxa"/>
+            <w:tcW w:w="1383" w:type="dxa"/>
             <w:tcBorders/>
           </w:tcPr>
           <w:p>
@@ -280,7 +280,7 @@
         </w:tc>
         <w:tc>
           <w:tcPr>
-            <w:tcW w:w="4972" w:type="dxa"/>
+            <w:tcW w:w="4973" w:type="dxa"/>
             <w:tcBorders/>
           </w:tcPr>
           <w:p>
@@ -1021,7 +1021,7 @@
         <w:trPr/>
         <w:tc>
           <w:tcPr>
-            <w:tcW w:w="1384" w:type="dxa"/>
+            <w:tcW w:w="1383" w:type="dxa"/>
             <w:tcBorders/>
           </w:tcPr>
           <w:p>
@@ -1055,7 +1055,7 @@
         </w:tc>
         <w:tc>
           <w:tcPr>
-            <w:tcW w:w="4972" w:type="dxa"/>
+            <w:tcW w:w="4973" w:type="dxa"/>
             <w:tcBorders/>
           </w:tcPr>
           <w:p>
@@ -1120,7 +1120,7 @@
         <w:trPr/>
         <w:tc>
           <w:tcPr>
-            <w:tcW w:w="1384" w:type="dxa"/>
+            <w:tcW w:w="1383" w:type="dxa"/>
             <w:tcBorders/>
           </w:tcPr>
           <w:p>
@@ -1154,7 +1154,7 @@
         </w:tc>
         <w:tc>
           <w:tcPr>
-            <w:tcW w:w="4972" w:type="dxa"/>
+            <w:tcW w:w="4973" w:type="dxa"/>
             <w:tcBorders/>
           </w:tcPr>
           <w:p>
@@ -1597,7 +1597,7 @@
         <w:trPr/>
         <w:tc>
           <w:tcPr>
-            <w:tcW w:w="1384" w:type="dxa"/>
+            <w:tcW w:w="1383" w:type="dxa"/>
             <w:tcBorders/>
           </w:tcPr>
           <w:p>
@@ -1631,9 +1631,110 @@
         </w:tc>
         <w:tc>
           <w:tcPr>
-            <w:tcW w:w="4972" w:type="dxa"/>
-            <w:tcBorders/>
-          </w:tcPr>
+            <w:tcW w:w="4973" w:type="dxa"/>
+            <w:tcBorders/>
+          </w:tcPr>
+          <w:p>
+            <w:pPr>
+              <w:pStyle w:val="Normal"/>
+              <w:widowControl w:val="false"/>
+              <w:suppressAutoHyphens w:val="true"/>
+              <w:spacing w:before="0" w:after="0"/>
+              <w:jc w:val="center"/>
+              <w:rPr>
+                <w:rFonts w:ascii="Times New Roman" w:hAnsi="Times New Roman" w:eastAsia="ＭＳ 明朝" w:cs="Times New Roman"/>
+                <w:kern w:val="0"/>
+                <w:sz w:val="24"/>
+                <w:szCs w:val="24"/>
+                <w:lang w:val="lt-LT" w:eastAsia="en-US" w:bidi="ar-SA"/>
+              </w:rPr>
+            </w:pPr>
+            <w:r>
+              <w:rPr>
+                <w:rFonts w:eastAsia="ＭＳ 明朝" w:cs="Times New Roman" w:ascii="Times New Roman" w:hAnsi="Times New Roman"/>
+                <w:kern w:val="0"/>
+                <w:sz w:val="24"/>
+                <w:szCs w:val="24"/>
+                <w:lang w:val="lt-LT" w:eastAsia="en-US" w:bidi="ar-SA"/>
+              </w:rPr>
+              <w:t>User api atnaujinimas (1 val.)</w:t>
+            </w:r>
+          </w:p>
+          <w:p>
+            <w:pPr>
+              <w:pStyle w:val="Normal"/>
+              <w:widowControl w:val="false"/>
+              <w:suppressAutoHyphens w:val="true"/>
+              <w:spacing w:before="0" w:after="0"/>
+              <w:jc w:val="center"/>
+              <w:rPr>
+                <w:rFonts w:ascii="Times New Roman" w:hAnsi="Times New Roman" w:eastAsia="ＭＳ 明朝" w:cs="Times New Roman"/>
+                <w:kern w:val="0"/>
+                <w:sz w:val="24"/>
+                <w:szCs w:val="24"/>
+                <w:lang w:val="lt-LT" w:eastAsia="en-US" w:bidi="ar-SA"/>
+              </w:rPr>
+            </w:pPr>
+            <w:r>
+              <w:rPr>
+                <w:rFonts w:eastAsia="ＭＳ 明朝" w:cs="Times New Roman" w:ascii="Times New Roman" w:hAnsi="Times New Roman"/>
+                <w:kern w:val="0"/>
+                <w:sz w:val="24"/>
+                <w:szCs w:val="24"/>
+                <w:lang w:val="lt-LT" w:eastAsia="en-US" w:bidi="ar-SA"/>
+              </w:rPr>
+            </w:r>
+          </w:p>
+          <w:p>
+            <w:pPr>
+              <w:pStyle w:val="Normal"/>
+              <w:widowControl w:val="false"/>
+              <w:suppressAutoHyphens w:val="true"/>
+              <w:spacing w:before="0" w:after="0"/>
+              <w:jc w:val="center"/>
+              <w:rPr>
+                <w:rFonts w:ascii="Times New Roman" w:hAnsi="Times New Roman" w:eastAsia="ＭＳ 明朝" w:cs="Times New Roman"/>
+                <w:kern w:val="0"/>
+                <w:sz w:val="24"/>
+                <w:szCs w:val="24"/>
+                <w:lang w:val="lt-LT" w:eastAsia="en-US" w:bidi="ar-SA"/>
+              </w:rPr>
+            </w:pPr>
+            <w:r>
+              <w:rPr>
+                <w:rFonts w:eastAsia="ＭＳ 明朝" w:cs="Times New Roman" w:ascii="Times New Roman" w:hAnsi="Times New Roman"/>
+                <w:kern w:val="0"/>
+                <w:sz w:val="24"/>
+                <w:szCs w:val="24"/>
+                <w:lang w:val="lt-LT" w:eastAsia="en-US" w:bidi="ar-SA"/>
+              </w:rPr>
+            </w:r>
+          </w:p>
+          <w:p>
+            <w:pPr>
+              <w:pStyle w:val="Normal"/>
+              <w:widowControl w:val="false"/>
+              <w:suppressAutoHyphens w:val="true"/>
+              <w:spacing w:before="0" w:after="0"/>
+              <w:jc w:val="center"/>
+              <w:rPr>
+                <w:rFonts w:ascii="Times New Roman" w:hAnsi="Times New Roman" w:eastAsia="ＭＳ 明朝" w:cs="Times New Roman"/>
+                <w:kern w:val="0"/>
+                <w:sz w:val="24"/>
+                <w:szCs w:val="24"/>
+                <w:lang w:val="lt-LT" w:eastAsia="en-US" w:bidi="ar-SA"/>
+              </w:rPr>
+            </w:pPr>
+            <w:r>
+              <w:rPr>
+                <w:rFonts w:eastAsia="ＭＳ 明朝" w:cs="Times New Roman" w:ascii="Times New Roman" w:hAnsi="Times New Roman"/>
+                <w:kern w:val="0"/>
+                <w:sz w:val="24"/>
+                <w:szCs w:val="24"/>
+                <w:lang w:val="lt-LT" w:eastAsia="en-US" w:bidi="ar-SA"/>
+              </w:rPr>
+            </w:r>
+          </w:p>
           <w:p>
             <w:pPr>
               <w:pStyle w:val="Normal"/>
@@ -1688,6 +1789,7 @@
                 <w:szCs w:val="24"/>
                 <w:lang w:val="lt-LT" w:eastAsia="en-US" w:bidi="ar-SA"/>
               </w:rPr>
+              <w:t>Buvo atnaujintas user api nes kaip buvo duodamas get rekvestas su response buvo gražinamas naudotojo slaptažodis.</w:t>
             </w:r>
           </w:p>
         </w:tc>
@@ -1696,7 +1798,7 @@
         <w:trPr/>
         <w:tc>
           <w:tcPr>
-            <w:tcW w:w="1384" w:type="dxa"/>
+            <w:tcW w:w="1383" w:type="dxa"/>
             <w:tcBorders/>
           </w:tcPr>
           <w:p>
@@ -1730,7 +1832,7 @@
         </w:tc>
         <w:tc>
           <w:tcPr>
-            <w:tcW w:w="4972" w:type="dxa"/>
+            <w:tcW w:w="4973" w:type="dxa"/>
             <w:tcBorders/>
           </w:tcPr>
           <w:p>
@@ -1846,7 +1948,7 @@
         <w:trPr/>
         <w:tc>
           <w:tcPr>
-            <w:tcW w:w="1384" w:type="dxa"/>
+            <w:tcW w:w="1383" w:type="dxa"/>
             <w:tcBorders/>
           </w:tcPr>
           <w:p>
@@ -1880,7 +1982,7 @@
         </w:tc>
         <w:tc>
           <w:tcPr>
-            <w:tcW w:w="4972" w:type="dxa"/>
+            <w:tcW w:w="4973" w:type="dxa"/>
             <w:tcBorders/>
           </w:tcPr>
           <w:p>
@@ -1945,7 +2047,7 @@
         <w:trPr/>
         <w:tc>
           <w:tcPr>
-            <w:tcW w:w="1384" w:type="dxa"/>
+            <w:tcW w:w="1383" w:type="dxa"/>
             <w:tcBorders/>
           </w:tcPr>
           <w:p>
@@ -1979,7 +2081,7 @@
         </w:tc>
         <w:tc>
           <w:tcPr>
-            <w:tcW w:w="4972" w:type="dxa"/>
+            <w:tcW w:w="4973" w:type="dxa"/>
             <w:tcBorders/>
           </w:tcPr>
           <w:p>
@@ -2044,7 +2146,7 @@
         <w:trPr/>
         <w:tc>
           <w:tcPr>
-            <w:tcW w:w="1384" w:type="dxa"/>
+            <w:tcW w:w="1383" w:type="dxa"/>
             <w:tcBorders/>
           </w:tcPr>
           <w:p>
@@ -2078,7 +2180,7 @@
         </w:tc>
         <w:tc>
           <w:tcPr>
-            <w:tcW w:w="4972" w:type="dxa"/>
+            <w:tcW w:w="4973" w:type="dxa"/>
             <w:tcBorders/>
           </w:tcPr>
           <w:p>
@@ -2143,7 +2245,7 @@
         <w:trPr/>
         <w:tc>
           <w:tcPr>
-            <w:tcW w:w="1384" w:type="dxa"/>
+            <w:tcW w:w="1383" w:type="dxa"/>
             <w:tcBorders/>
           </w:tcPr>
           <w:p>
@@ -2172,7 +2274,7 @@
         </w:tc>
         <w:tc>
           <w:tcPr>
-            <w:tcW w:w="4972" w:type="dxa"/>
+            <w:tcW w:w="4973" w:type="dxa"/>
             <w:tcBorders/>
           </w:tcPr>
           <w:p>
@@ -2237,7 +2339,7 @@
         <w:trPr/>
         <w:tc>
           <w:tcPr>
-            <w:tcW w:w="1384" w:type="dxa"/>
+            <w:tcW w:w="1383" w:type="dxa"/>
             <w:tcBorders/>
           </w:tcPr>
           <w:p>
@@ -2270,7 +2372,7 @@
         </w:tc>
         <w:tc>
           <w:tcPr>
-            <w:tcW w:w="4972" w:type="dxa"/>
+            <w:tcW w:w="4973" w:type="dxa"/>
             <w:tcBorders/>
           </w:tcPr>
           <w:p>
@@ -2386,7 +2488,7 @@
         <w:trPr/>
         <w:tc>
           <w:tcPr>
-            <w:tcW w:w="1384" w:type="dxa"/>
+            <w:tcW w:w="1383" w:type="dxa"/>
             <w:tcBorders/>
           </w:tcPr>
           <w:p>
@@ -2419,7 +2521,7 @@
         </w:tc>
         <w:tc>
           <w:tcPr>
-            <w:tcW w:w="4972" w:type="dxa"/>
+            <w:tcW w:w="4973" w:type="dxa"/>
             <w:tcBorders/>
           </w:tcPr>
           <w:p>
@@ -2484,7 +2586,7 @@
         <w:trPr/>
         <w:tc>
           <w:tcPr>
-            <w:tcW w:w="1384" w:type="dxa"/>
+            <w:tcW w:w="1383" w:type="dxa"/>
             <w:tcBorders/>
           </w:tcPr>
           <w:p>
@@ -2517,7 +2619,7 @@
         </w:tc>
         <w:tc>
           <w:tcPr>
-            <w:tcW w:w="4972" w:type="dxa"/>
+            <w:tcW w:w="4973" w:type="dxa"/>
             <w:tcBorders/>
           </w:tcPr>
           <w:p>
@@ -2582,7 +2684,7 @@
         <w:trPr/>
         <w:tc>
           <w:tcPr>
-            <w:tcW w:w="1384" w:type="dxa"/>
+            <w:tcW w:w="1383" w:type="dxa"/>
             <w:tcBorders/>
           </w:tcPr>
           <w:p>
@@ -2615,7 +2717,7 @@
         </w:tc>
         <w:tc>
           <w:tcPr>
-            <w:tcW w:w="4972" w:type="dxa"/>
+            <w:tcW w:w="4973" w:type="dxa"/>
             <w:tcBorders/>
           </w:tcPr>
           <w:p>
@@ -2680,7 +2782,7 @@
         <w:trPr/>
         <w:tc>
           <w:tcPr>
-            <w:tcW w:w="1384" w:type="dxa"/>
+            <w:tcW w:w="1383" w:type="dxa"/>
             <w:tcBorders/>
           </w:tcPr>
           <w:p>
@@ -2713,7 +2815,7 @@
         </w:tc>
         <w:tc>
           <w:tcPr>
-            <w:tcW w:w="4972" w:type="dxa"/>
+            <w:tcW w:w="4973" w:type="dxa"/>
             <w:tcBorders/>
           </w:tcPr>
           <w:p>
@@ -2778,7 +2880,7 @@
         <w:trPr/>
         <w:tc>
           <w:tcPr>
-            <w:tcW w:w="1384" w:type="dxa"/>
+            <w:tcW w:w="1383" w:type="dxa"/>
             <w:tcBorders>
               <w:top w:val="nil"/>
             </w:tcBorders>
@@ -2813,7 +2915,7 @@
         </w:tc>
         <w:tc>
           <w:tcPr>
-            <w:tcW w:w="4972" w:type="dxa"/>
+            <w:tcW w:w="4973" w:type="dxa"/>
             <w:tcBorders>
               <w:top w:val="nil"/>
             </w:tcBorders>
@@ -2933,7 +3035,7 @@
         <w:trPr/>
         <w:tc>
           <w:tcPr>
-            <w:tcW w:w="1384" w:type="dxa"/>
+            <w:tcW w:w="1383" w:type="dxa"/>
             <w:tcBorders/>
           </w:tcPr>
           <w:p>
@@ -2966,7 +3068,7 @@
         </w:tc>
         <w:tc>
           <w:tcPr>
-            <w:tcW w:w="4972" w:type="dxa"/>
+            <w:tcW w:w="4973" w:type="dxa"/>
             <w:tcBorders/>
           </w:tcPr>
           <w:p>
@@ -3031,7 +3133,7 @@
         <w:trPr/>
         <w:tc>
           <w:tcPr>
-            <w:tcW w:w="1384" w:type="dxa"/>
+            <w:tcW w:w="1383" w:type="dxa"/>
             <w:tcBorders/>
           </w:tcPr>
           <w:p>
@@ -3064,7 +3166,7 @@
         </w:tc>
         <w:tc>
           <w:tcPr>
-            <w:tcW w:w="4972" w:type="dxa"/>
+            <w:tcW w:w="4973" w:type="dxa"/>
             <w:tcBorders/>
           </w:tcPr>
           <w:p>
@@ -3129,7 +3231,7 @@
         <w:trPr/>
         <w:tc>
           <w:tcPr>
-            <w:tcW w:w="1384" w:type="dxa"/>
+            <w:tcW w:w="1383" w:type="dxa"/>
             <w:tcBorders/>
           </w:tcPr>
           <w:p>
@@ -3162,7 +3264,7 @@
         </w:tc>
         <w:tc>
           <w:tcPr>
-            <w:tcW w:w="4972" w:type="dxa"/>
+            <w:tcW w:w="4973" w:type="dxa"/>
             <w:tcBorders/>
           </w:tcPr>
           <w:p>
@@ -3227,7 +3329,7 @@
         <w:trPr/>
         <w:tc>
           <w:tcPr>
-            <w:tcW w:w="1384" w:type="dxa"/>
+            <w:tcW w:w="1383" w:type="dxa"/>
             <w:tcBorders/>
           </w:tcPr>
           <w:p>
@@ -3260,7 +3362,7 @@
         </w:tc>
         <w:tc>
           <w:tcPr>
-            <w:tcW w:w="4972" w:type="dxa"/>
+            <w:tcW w:w="4973" w:type="dxa"/>
             <w:tcBorders/>
           </w:tcPr>
           <w:p>
@@ -3325,7 +3427,7 @@
         <w:trPr/>
         <w:tc>
           <w:tcPr>
-            <w:tcW w:w="1384" w:type="dxa"/>
+            <w:tcW w:w="1383" w:type="dxa"/>
             <w:tcBorders/>
           </w:tcPr>
           <w:p>
@@ -3358,7 +3460,7 @@
         </w:tc>
         <w:tc>
           <w:tcPr>
-            <w:tcW w:w="4972" w:type="dxa"/>
+            <w:tcW w:w="4973" w:type="dxa"/>
             <w:tcBorders/>
           </w:tcPr>
           <w:p>
@@ -3449,8 +3551,8 @@
         <w:tblLook w:val="04a0" w:noHBand="0" w:noVBand="1" w:firstColumn="1" w:lastRow="0" w:lastColumn="0" w:firstRow="1"/>
       </w:tblPr>
       <w:tblGrid>
-        <w:gridCol w:w="1384"/>
-        <w:gridCol w:w="4972"/>
+        <w:gridCol w:w="1383"/>
+        <w:gridCol w:w="4973"/>
         <w:gridCol w:w="3188"/>
       </w:tblGrid>
       <w:tr>
@@ -3508,7 +3610,7 @@
         <w:trPr/>
         <w:tc>
           <w:tcPr>
-            <w:tcW w:w="1384" w:type="dxa"/>
+            <w:tcW w:w="1383" w:type="dxa"/>
             <w:tcBorders/>
           </w:tcPr>
           <w:p>
@@ -3541,7 +3643,7 @@
         </w:tc>
         <w:tc>
           <w:tcPr>
-            <w:tcW w:w="4972" w:type="dxa"/>
+            <w:tcW w:w="4973" w:type="dxa"/>
             <w:tcBorders/>
           </w:tcPr>
           <w:p>
@@ -3606,7 +3708,7 @@
         <w:trPr/>
         <w:tc>
           <w:tcPr>
-            <w:tcW w:w="1384" w:type="dxa"/>
+            <w:tcW w:w="1383" w:type="dxa"/>
             <w:tcBorders/>
           </w:tcPr>
           <w:p>
@@ -3639,7 +3741,7 @@
         </w:tc>
         <w:tc>
           <w:tcPr>
-            <w:tcW w:w="4972" w:type="dxa"/>
+            <w:tcW w:w="4973" w:type="dxa"/>
             <w:tcBorders/>
           </w:tcPr>
           <w:p>
@@ -3704,7 +3806,7 @@
         <w:trPr/>
         <w:tc>
           <w:tcPr>
-            <w:tcW w:w="1384" w:type="dxa"/>
+            <w:tcW w:w="1383" w:type="dxa"/>
             <w:tcBorders/>
           </w:tcPr>
           <w:p>
@@ -3731,7 +3833,7 @@
         </w:tc>
         <w:tc>
           <w:tcPr>
-            <w:tcW w:w="4972" w:type="dxa"/>
+            <w:tcW w:w="4973" w:type="dxa"/>
             <w:tcBorders/>
           </w:tcPr>
           <w:p>
@@ -3796,7 +3898,7 @@
         <w:trPr/>
         <w:tc>
           <w:tcPr>
-            <w:tcW w:w="1384" w:type="dxa"/>
+            <w:tcW w:w="1383" w:type="dxa"/>
             <w:tcBorders/>
           </w:tcPr>
           <w:p>
@@ -3823,7 +3925,7 @@
         </w:tc>
         <w:tc>
           <w:tcPr>
-            <w:tcW w:w="4972" w:type="dxa"/>
+            <w:tcW w:w="4973" w:type="dxa"/>
             <w:tcBorders/>
           </w:tcPr>
           <w:p>
@@ -3888,7 +3990,7 @@
         <w:trPr/>
         <w:tc>
           <w:tcPr>
-            <w:tcW w:w="1384" w:type="dxa"/>
+            <w:tcW w:w="1383" w:type="dxa"/>
             <w:tcBorders/>
           </w:tcPr>
           <w:p>
@@ -3915,7 +4017,7 @@
         </w:tc>
         <w:tc>
           <w:tcPr>
-            <w:tcW w:w="4972" w:type="dxa"/>
+            <w:tcW w:w="4973" w:type="dxa"/>
             <w:tcBorders/>
           </w:tcPr>
           <w:p>
@@ -4011,8 +4113,8 @@
         <w:tblLook w:val="04a0" w:noHBand="0" w:noVBand="1" w:firstColumn="1" w:lastRow="0" w:lastColumn="0" w:firstRow="1"/>
       </w:tblPr>
       <w:tblGrid>
-        <w:gridCol w:w="1384"/>
-        <w:gridCol w:w="4972"/>
+        <w:gridCol w:w="1383"/>
+        <w:gridCol w:w="4973"/>
         <w:gridCol w:w="3188"/>
       </w:tblGrid>
       <w:tr>
@@ -4062,7 +4164,7 @@
         <w:trPr/>
         <w:tc>
           <w:tcPr>
-            <w:tcW w:w="1384" w:type="dxa"/>
+            <w:tcW w:w="1383" w:type="dxa"/>
             <w:tcBorders/>
           </w:tcPr>
           <w:p>
@@ -4089,7 +4191,7 @@
         </w:tc>
         <w:tc>
           <w:tcPr>
-            <w:tcW w:w="4972" w:type="dxa"/>
+            <w:tcW w:w="4973" w:type="dxa"/>
             <w:tcBorders/>
           </w:tcPr>
           <w:p>
@@ -4154,7 +4256,7 @@
         <w:trPr/>
         <w:tc>
           <w:tcPr>
-            <w:tcW w:w="1384" w:type="dxa"/>
+            <w:tcW w:w="1383" w:type="dxa"/>
             <w:tcBorders/>
           </w:tcPr>
           <w:p>
@@ -4181,7 +4283,7 @@
         </w:tc>
         <w:tc>
           <w:tcPr>
-            <w:tcW w:w="4972" w:type="dxa"/>
+            <w:tcW w:w="4973" w:type="dxa"/>
             <w:tcBorders/>
           </w:tcPr>
           <w:p>
@@ -4246,7 +4348,7 @@
         <w:trPr/>
         <w:tc>
           <w:tcPr>
-            <w:tcW w:w="1384" w:type="dxa"/>
+            <w:tcW w:w="1383" w:type="dxa"/>
             <w:tcBorders/>
           </w:tcPr>
           <w:p>
@@ -4273,7 +4375,7 @@
         </w:tc>
         <w:tc>
           <w:tcPr>
-            <w:tcW w:w="4972" w:type="dxa"/>
+            <w:tcW w:w="4973" w:type="dxa"/>
             <w:tcBorders/>
           </w:tcPr>
           <w:p>
@@ -4338,7 +4440,7 @@
         <w:trPr/>
         <w:tc>
           <w:tcPr>
-            <w:tcW w:w="1384" w:type="dxa"/>
+            <w:tcW w:w="1383" w:type="dxa"/>
             <w:tcBorders/>
           </w:tcPr>
           <w:p>
@@ -4365,7 +4467,7 @@
         </w:tc>
         <w:tc>
           <w:tcPr>
-            <w:tcW w:w="4972" w:type="dxa"/>
+            <w:tcW w:w="4973" w:type="dxa"/>
             <w:tcBorders/>
           </w:tcPr>
           <w:p>
@@ -4430,7 +4532,7 @@
         <w:trPr/>
         <w:tc>
           <w:tcPr>
-            <w:tcW w:w="1384" w:type="dxa"/>
+            <w:tcW w:w="1383" w:type="dxa"/>
             <w:tcBorders/>
           </w:tcPr>
           <w:p>
@@ -4457,7 +4559,7 @@
         </w:tc>
         <w:tc>
           <w:tcPr>
-            <w:tcW w:w="4972" w:type="dxa"/>
+            <w:tcW w:w="4973" w:type="dxa"/>
             <w:tcBorders/>
           </w:tcPr>
           <w:p>

</xml_diff>

<commit_message>
add ability to view loan post table
</commit_message>
<xml_diff>
--- a/Docs/PRAKTIKOS DIENORAŠTIS.docx
+++ b/Docs/PRAKTIKOS DIENORAŠTIS.docx
@@ -79,15 +79,15 @@
         <w:tblLook w:val="04a0" w:noHBand="0" w:noVBand="1" w:firstColumn="1" w:lastRow="0" w:lastColumn="0" w:firstRow="1"/>
       </w:tblPr>
       <w:tblGrid>
-        <w:gridCol w:w="1383"/>
-        <w:gridCol w:w="4973"/>
+        <w:gridCol w:w="1382"/>
+        <w:gridCol w:w="4974"/>
         <w:gridCol w:w="3188"/>
       </w:tblGrid>
       <w:tr>
         <w:trPr/>
         <w:tc>
           <w:tcPr>
-            <w:tcW w:w="1383" w:type="dxa"/>
+            <w:tcW w:w="1382" w:type="dxa"/>
             <w:tcBorders/>
           </w:tcPr>
           <w:p>
@@ -122,7 +122,7 @@
         </w:tc>
         <w:tc>
           <w:tcPr>
-            <w:tcW w:w="4973" w:type="dxa"/>
+            <w:tcW w:w="4974" w:type="dxa"/>
             <w:tcBorders/>
           </w:tcPr>
           <w:p>
@@ -246,7 +246,7 @@
         <w:trPr/>
         <w:tc>
           <w:tcPr>
-            <w:tcW w:w="1383" w:type="dxa"/>
+            <w:tcW w:w="1382" w:type="dxa"/>
             <w:tcBorders/>
           </w:tcPr>
           <w:p>
@@ -280,7 +280,7 @@
         </w:tc>
         <w:tc>
           <w:tcPr>
-            <w:tcW w:w="4973" w:type="dxa"/>
+            <w:tcW w:w="4974" w:type="dxa"/>
             <w:tcBorders/>
           </w:tcPr>
           <w:p>
@@ -1021,7 +1021,7 @@
         <w:trPr/>
         <w:tc>
           <w:tcPr>
-            <w:tcW w:w="1383" w:type="dxa"/>
+            <w:tcW w:w="1382" w:type="dxa"/>
             <w:tcBorders/>
           </w:tcPr>
           <w:p>
@@ -1055,7 +1055,7 @@
         </w:tc>
         <w:tc>
           <w:tcPr>
-            <w:tcW w:w="4973" w:type="dxa"/>
+            <w:tcW w:w="4974" w:type="dxa"/>
             <w:tcBorders/>
           </w:tcPr>
           <w:p>
@@ -1120,7 +1120,7 @@
         <w:trPr/>
         <w:tc>
           <w:tcPr>
-            <w:tcW w:w="1383" w:type="dxa"/>
+            <w:tcW w:w="1382" w:type="dxa"/>
             <w:tcBorders/>
           </w:tcPr>
           <w:p>
@@ -1154,7 +1154,7 @@
         </w:tc>
         <w:tc>
           <w:tcPr>
-            <w:tcW w:w="4973" w:type="dxa"/>
+            <w:tcW w:w="4974" w:type="dxa"/>
             <w:tcBorders/>
           </w:tcPr>
           <w:p>
@@ -1597,7 +1597,7 @@
         <w:trPr/>
         <w:tc>
           <w:tcPr>
-            <w:tcW w:w="1383" w:type="dxa"/>
+            <w:tcW w:w="1382" w:type="dxa"/>
             <w:tcBorders/>
           </w:tcPr>
           <w:p>
@@ -1631,7 +1631,7 @@
         </w:tc>
         <w:tc>
           <w:tcPr>
-            <w:tcW w:w="4973" w:type="dxa"/>
+            <w:tcW w:w="4974" w:type="dxa"/>
             <w:tcBorders/>
           </w:tcPr>
           <w:p>
@@ -1760,6 +1760,159 @@
               </w:rPr>
             </w:r>
           </w:p>
+          <w:p>
+            <w:pPr>
+              <w:pStyle w:val="Normal"/>
+              <w:widowControl w:val="false"/>
+              <w:suppressAutoHyphens w:val="true"/>
+              <w:spacing w:before="0" w:after="0"/>
+              <w:jc w:val="center"/>
+              <w:rPr>
+                <w:rFonts w:ascii="Times New Roman" w:hAnsi="Times New Roman" w:eastAsia="ＭＳ 明朝" w:cs="Times New Roman"/>
+                <w:kern w:val="0"/>
+                <w:sz w:val="24"/>
+                <w:szCs w:val="24"/>
+                <w:lang w:val="lt-LT" w:eastAsia="en-US" w:bidi="ar-SA"/>
+              </w:rPr>
+            </w:pPr>
+            <w:r>
+              <w:rPr>
+                <w:rFonts w:eastAsia="ＭＳ 明朝" w:cs="Times New Roman" w:ascii="Times New Roman" w:hAnsi="Times New Roman"/>
+                <w:kern w:val="0"/>
+                <w:sz w:val="24"/>
+                <w:szCs w:val="24"/>
+                <w:lang w:val="lt-LT" w:eastAsia="en-US" w:bidi="ar-SA"/>
+              </w:rPr>
+            </w:r>
+          </w:p>
+          <w:p>
+            <w:pPr>
+              <w:pStyle w:val="Normal"/>
+              <w:widowControl w:val="false"/>
+              <w:suppressAutoHyphens w:val="true"/>
+              <w:spacing w:before="0" w:after="0"/>
+              <w:jc w:val="center"/>
+              <w:rPr>
+                <w:rFonts w:ascii="Times New Roman" w:hAnsi="Times New Roman" w:eastAsia="ＭＳ 明朝" w:cs="Times New Roman"/>
+                <w:kern w:val="0"/>
+                <w:sz w:val="24"/>
+                <w:szCs w:val="24"/>
+                <w:lang w:val="lt-LT" w:eastAsia="en-US" w:bidi="ar-SA"/>
+              </w:rPr>
+            </w:pPr>
+            <w:r>
+              <w:rPr>
+                <w:rFonts w:eastAsia="ＭＳ 明朝" w:cs="Times New Roman" w:ascii="Times New Roman" w:hAnsi="Times New Roman"/>
+                <w:kern w:val="0"/>
+                <w:sz w:val="24"/>
+                <w:szCs w:val="24"/>
+                <w:lang w:val="lt-LT" w:eastAsia="en-US" w:bidi="ar-SA"/>
+              </w:rPr>
+              <w:t>Skolinimų skelbimų api impementavimas Frontende (1 val.)</w:t>
+            </w:r>
+          </w:p>
+          <w:p>
+            <w:pPr>
+              <w:pStyle w:val="Normal"/>
+              <w:widowControl w:val="false"/>
+              <w:suppressAutoHyphens w:val="true"/>
+              <w:spacing w:before="0" w:after="0"/>
+              <w:jc w:val="center"/>
+              <w:rPr>
+                <w:rFonts w:ascii="Times New Roman" w:hAnsi="Times New Roman" w:eastAsia="ＭＳ 明朝" w:cs="Times New Roman"/>
+                <w:kern w:val="0"/>
+                <w:sz w:val="24"/>
+                <w:szCs w:val="24"/>
+                <w:lang w:val="lt-LT" w:eastAsia="en-US" w:bidi="ar-SA"/>
+              </w:rPr>
+            </w:pPr>
+            <w:r>
+              <w:rPr>
+                <w:rFonts w:eastAsia="ＭＳ 明朝" w:cs="Times New Roman" w:ascii="Times New Roman" w:hAnsi="Times New Roman"/>
+                <w:kern w:val="0"/>
+                <w:sz w:val="24"/>
+                <w:szCs w:val="24"/>
+                <w:lang w:val="lt-LT" w:eastAsia="en-US" w:bidi="ar-SA"/>
+              </w:rPr>
+            </w:r>
+          </w:p>
+          <w:p>
+            <w:pPr>
+              <w:pStyle w:val="Normal"/>
+              <w:widowControl w:val="false"/>
+              <w:suppressAutoHyphens w:val="true"/>
+              <w:spacing w:before="0" w:after="0"/>
+              <w:jc w:val="center"/>
+              <w:rPr>
+                <w:rFonts w:ascii="Times New Roman" w:hAnsi="Times New Roman" w:eastAsia="ＭＳ 明朝" w:cs="Times New Roman"/>
+                <w:kern w:val="0"/>
+                <w:sz w:val="24"/>
+                <w:szCs w:val="24"/>
+                <w:lang w:val="lt-LT" w:eastAsia="en-US" w:bidi="ar-SA"/>
+              </w:rPr>
+            </w:pPr>
+            <w:r>
+              <w:rPr>
+                <w:rFonts w:eastAsia="ＭＳ 明朝" w:cs="Times New Roman" w:ascii="Times New Roman" w:hAnsi="Times New Roman"/>
+                <w:kern w:val="0"/>
+                <w:sz w:val="24"/>
+                <w:szCs w:val="24"/>
+                <w:lang w:val="lt-LT" w:eastAsia="en-US" w:bidi="ar-SA"/>
+              </w:rPr>
+              <w:t>Pradėtas kurti skolinimų skelbimų puslapis (1 vla.)</w:t>
+            </w:r>
+          </w:p>
+          <w:p>
+            <w:pPr>
+              <w:pStyle w:val="Normal"/>
+              <w:widowControl w:val="false"/>
+              <w:suppressAutoHyphens w:val="true"/>
+              <w:spacing w:before="0" w:after="0"/>
+              <w:jc w:val="center"/>
+              <w:rPr>
+                <w:rFonts w:ascii="Times New Roman" w:hAnsi="Times New Roman" w:eastAsia="ＭＳ 明朝" w:cs="Times New Roman"/>
+                <w:kern w:val="0"/>
+                <w:sz w:val="24"/>
+                <w:szCs w:val="24"/>
+                <w:lang w:val="lt-LT" w:eastAsia="en-US" w:bidi="ar-SA"/>
+              </w:rPr>
+            </w:pPr>
+            <w:r>
+              <w:rPr>
+                <w:rFonts w:eastAsia="ＭＳ 明朝" w:cs="Times New Roman" w:ascii="Times New Roman" w:hAnsi="Times New Roman"/>
+                <w:kern w:val="0"/>
+                <w:sz w:val="24"/>
+                <w:szCs w:val="24"/>
+                <w:lang w:val="lt-LT" w:eastAsia="en-US" w:bidi="ar-SA"/>
+              </w:rPr>
+            </w:r>
+          </w:p>
+          <w:p>
+            <w:pPr>
+              <w:pStyle w:val="Normal"/>
+              <w:widowControl w:val="false"/>
+              <w:suppressAutoHyphens w:val="true"/>
+              <w:spacing w:before="0" w:after="0"/>
+              <w:jc w:val="center"/>
+              <w:rPr>
+                <w:rFonts w:ascii="Times New Roman" w:hAnsi="Times New Roman" w:eastAsia="ＭＳ 明朝" w:cs="Times New Roman"/>
+                <w:kern w:val="0"/>
+                <w:sz w:val="24"/>
+                <w:szCs w:val="24"/>
+                <w:lang w:val="lt-LT" w:eastAsia="en-US" w:bidi="ar-SA"/>
+              </w:rPr>
+            </w:pPr>
+            <w:r>
+              <w:rPr>
+                <w:rFonts w:eastAsia="ＭＳ 明朝" w:cs="Times New Roman" w:ascii="Times New Roman" w:hAnsi="Times New Roman"/>
+                <w:kern w:val="0"/>
+                <w:sz w:val="24"/>
+                <w:szCs w:val="24"/>
+                <w:lang w:val="lt-LT" w:eastAsia="en-US" w:bidi="ar-SA"/>
+              </w:rPr>
+              <w:t>Darbas prie įmonės svetainės (3 val.)</w:t>
+            </w:r>
+          </w:p>
         </w:tc>
         <w:tc>
           <w:tcPr>
@@ -1790,6 +1943,170 @@
                 <w:lang w:val="lt-LT" w:eastAsia="en-US" w:bidi="ar-SA"/>
               </w:rPr>
               <w:t>Buvo atnaujintas user api nes kaip buvo duodamas get rekvestas su response buvo gražinamas naudotojo slaptažodis.</w:t>
+            </w:r>
+          </w:p>
+          <w:p>
+            <w:pPr>
+              <w:pStyle w:val="Normal"/>
+              <w:widowControl w:val="false"/>
+              <w:suppressAutoHyphens w:val="true"/>
+              <w:spacing w:before="0" w:after="0"/>
+              <w:jc w:val="center"/>
+              <w:rPr>
+                <w:rFonts w:ascii="Times New Roman" w:hAnsi="Times New Roman" w:eastAsia="ＭＳ 明朝" w:cs="Times New Roman"/>
+                <w:kern w:val="0"/>
+                <w:sz w:val="24"/>
+                <w:szCs w:val="24"/>
+                <w:lang w:val="lt-LT" w:eastAsia="en-US" w:bidi="ar-SA"/>
+              </w:rPr>
+            </w:pPr>
+            <w:r>
+              <w:rPr>
+                <w:rFonts w:eastAsia="ＭＳ 明朝" w:cs="Times New Roman" w:ascii="Times New Roman" w:hAnsi="Times New Roman"/>
+                <w:kern w:val="0"/>
+                <w:sz w:val="24"/>
+                <w:szCs w:val="24"/>
+                <w:lang w:val="lt-LT" w:eastAsia="en-US" w:bidi="ar-SA"/>
+              </w:rPr>
+            </w:r>
+          </w:p>
+          <w:p>
+            <w:pPr>
+              <w:pStyle w:val="Normal"/>
+              <w:widowControl w:val="false"/>
+              <w:suppressAutoHyphens w:val="true"/>
+              <w:spacing w:before="0" w:after="0"/>
+              <w:jc w:val="center"/>
+              <w:rPr>
+                <w:rFonts w:ascii="Times New Roman" w:hAnsi="Times New Roman" w:eastAsia="ＭＳ 明朝" w:cs="Times New Roman"/>
+                <w:kern w:val="0"/>
+                <w:sz w:val="24"/>
+                <w:szCs w:val="24"/>
+                <w:lang w:val="lt-LT" w:eastAsia="en-US" w:bidi="ar-SA"/>
+              </w:rPr>
+            </w:pPr>
+            <w:r>
+              <w:rPr>
+                <w:rFonts w:eastAsia="ＭＳ 明朝" w:cs="Times New Roman" w:ascii="Times New Roman" w:hAnsi="Times New Roman"/>
+                <w:kern w:val="0"/>
+                <w:sz w:val="24"/>
+                <w:szCs w:val="24"/>
+                <w:lang w:val="lt-LT" w:eastAsia="en-US" w:bidi="ar-SA"/>
+              </w:rPr>
+              <w:t>Implementuotas loanpost api frontend aplikacijos pusėj</w:t>
+            </w:r>
+          </w:p>
+          <w:p>
+            <w:pPr>
+              <w:pStyle w:val="Normal"/>
+              <w:widowControl w:val="false"/>
+              <w:suppressAutoHyphens w:val="true"/>
+              <w:spacing w:before="0" w:after="0"/>
+              <w:jc w:val="center"/>
+              <w:rPr>
+                <w:rFonts w:ascii="Times New Roman" w:hAnsi="Times New Roman" w:eastAsia="ＭＳ 明朝" w:cs="Times New Roman"/>
+                <w:kern w:val="0"/>
+                <w:sz w:val="24"/>
+                <w:szCs w:val="24"/>
+                <w:lang w:val="lt-LT" w:eastAsia="en-US" w:bidi="ar-SA"/>
+              </w:rPr>
+            </w:pPr>
+            <w:r>
+              <w:rPr>
+                <w:rFonts w:eastAsia="ＭＳ 明朝" w:cs="Times New Roman" w:ascii="Times New Roman" w:hAnsi="Times New Roman"/>
+                <w:kern w:val="0"/>
+                <w:sz w:val="24"/>
+                <w:szCs w:val="24"/>
+                <w:lang w:val="lt-LT" w:eastAsia="en-US" w:bidi="ar-SA"/>
+              </w:rPr>
+            </w:r>
+          </w:p>
+          <w:p>
+            <w:pPr>
+              <w:pStyle w:val="Normal"/>
+              <w:widowControl w:val="false"/>
+              <w:suppressAutoHyphens w:val="true"/>
+              <w:spacing w:before="0" w:after="0"/>
+              <w:jc w:val="center"/>
+              <w:rPr>
+                <w:rFonts w:ascii="Times New Roman" w:hAnsi="Times New Roman" w:eastAsia="ＭＳ 明朝" w:cs="Times New Roman"/>
+                <w:kern w:val="0"/>
+                <w:sz w:val="24"/>
+                <w:szCs w:val="24"/>
+                <w:lang w:val="lt-LT" w:eastAsia="en-US" w:bidi="ar-SA"/>
+              </w:rPr>
+            </w:pPr>
+            <w:r>
+              <w:rPr>
+                <w:rFonts w:eastAsia="ＭＳ 明朝" w:cs="Times New Roman" w:ascii="Times New Roman" w:hAnsi="Times New Roman"/>
+                <w:kern w:val="0"/>
+                <w:sz w:val="24"/>
+                <w:szCs w:val="24"/>
+                <w:lang w:val="lt-LT" w:eastAsia="en-US" w:bidi="ar-SA"/>
+              </w:rPr>
+              <w:t>pradėtas kurti skolinimų skelbimų puslapis.</w:t>
+            </w:r>
+          </w:p>
+          <w:p>
+            <w:pPr>
+              <w:pStyle w:val="Normal"/>
+              <w:widowControl w:val="false"/>
+              <w:suppressAutoHyphens w:val="true"/>
+              <w:spacing w:before="0" w:after="0"/>
+              <w:jc w:val="center"/>
+              <w:rPr>
+                <w:rFonts w:ascii="Times New Roman" w:hAnsi="Times New Roman" w:eastAsia="ＭＳ 明朝" w:cs="Times New Roman"/>
+                <w:kern w:val="0"/>
+                <w:sz w:val="24"/>
+                <w:szCs w:val="24"/>
+                <w:lang w:val="lt-LT" w:eastAsia="en-US" w:bidi="ar-SA"/>
+              </w:rPr>
+            </w:pPr>
+            <w:r>
+              <w:rPr>
+                <w:rFonts w:eastAsia="ＭＳ 明朝" w:cs="Times New Roman" w:ascii="Times New Roman" w:hAnsi="Times New Roman"/>
+                <w:kern w:val="0"/>
+                <w:sz w:val="24"/>
+                <w:szCs w:val="24"/>
+                <w:lang w:val="lt-LT" w:eastAsia="en-US" w:bidi="ar-SA"/>
+              </w:rPr>
+            </w:r>
+          </w:p>
+          <w:p>
+            <w:pPr>
+              <w:pStyle w:val="Normal"/>
+              <w:widowControl w:val="false"/>
+              <w:suppressAutoHyphens w:val="true"/>
+              <w:spacing w:before="0" w:after="0"/>
+              <w:jc w:val="center"/>
+              <w:rPr>
+                <w:rFonts w:ascii="Times New Roman" w:hAnsi="Times New Roman" w:eastAsia="ＭＳ 明朝" w:cs="Times New Roman"/>
+                <w:kern w:val="0"/>
+                <w:sz w:val="24"/>
+                <w:szCs w:val="24"/>
+                <w:lang w:val="lt-LT" w:eastAsia="en-US" w:bidi="ar-SA"/>
+              </w:rPr>
+            </w:pPr>
+            <w:r>
+              <w:rPr>
+                <w:rFonts w:eastAsia="ＭＳ 明朝" w:cs="Times New Roman" w:ascii="Times New Roman" w:hAnsi="Times New Roman" w:eastAsiaTheme="minorEastAsia"/>
+                <w:color w:val="auto"/>
+                <w:kern w:val="0"/>
+                <w:sz w:val="24"/>
+                <w:szCs w:val="24"/>
+                <w:lang w:val="lt-LT" w:eastAsia="en-US" w:bidi="ar-SA"/>
+              </w:rPr>
+              <w:t>Darbai</w:t>
+            </w:r>
+            <w:r>
+              <w:rPr>
+                <w:rFonts w:eastAsia="ＭＳ 明朝" w:cs="Times New Roman" w:ascii="Times New Roman" w:hAnsi="Times New Roman"/>
+                <w:kern w:val="0"/>
+                <w:sz w:val="24"/>
+                <w:szCs w:val="24"/>
+                <w:lang w:val="lt-LT" w:eastAsia="en-US" w:bidi="ar-SA"/>
+              </w:rPr>
+              <w:t xml:space="preserve"> prie įmonės kuriamos internetinės svetainės</w:t>
             </w:r>
           </w:p>
         </w:tc>
@@ -1798,7 +2115,7 @@
         <w:trPr/>
         <w:tc>
           <w:tcPr>
-            <w:tcW w:w="1383" w:type="dxa"/>
+            <w:tcW w:w="1382" w:type="dxa"/>
             <w:tcBorders/>
           </w:tcPr>
           <w:p>
@@ -1832,7 +2149,7 @@
         </w:tc>
         <w:tc>
           <w:tcPr>
-            <w:tcW w:w="4973" w:type="dxa"/>
+            <w:tcW w:w="4974" w:type="dxa"/>
             <w:tcBorders/>
           </w:tcPr>
           <w:p>
@@ -1948,7 +2265,7 @@
         <w:trPr/>
         <w:tc>
           <w:tcPr>
-            <w:tcW w:w="1383" w:type="dxa"/>
+            <w:tcW w:w="1382" w:type="dxa"/>
             <w:tcBorders/>
           </w:tcPr>
           <w:p>
@@ -1982,7 +2299,7 @@
         </w:tc>
         <w:tc>
           <w:tcPr>
-            <w:tcW w:w="4973" w:type="dxa"/>
+            <w:tcW w:w="4974" w:type="dxa"/>
             <w:tcBorders/>
           </w:tcPr>
           <w:p>
@@ -2047,7 +2364,7 @@
         <w:trPr/>
         <w:tc>
           <w:tcPr>
-            <w:tcW w:w="1383" w:type="dxa"/>
+            <w:tcW w:w="1382" w:type="dxa"/>
             <w:tcBorders/>
           </w:tcPr>
           <w:p>
@@ -2081,7 +2398,7 @@
         </w:tc>
         <w:tc>
           <w:tcPr>
-            <w:tcW w:w="4973" w:type="dxa"/>
+            <w:tcW w:w="4974" w:type="dxa"/>
             <w:tcBorders/>
           </w:tcPr>
           <w:p>
@@ -2146,7 +2463,7 @@
         <w:trPr/>
         <w:tc>
           <w:tcPr>
-            <w:tcW w:w="1383" w:type="dxa"/>
+            <w:tcW w:w="1382" w:type="dxa"/>
             <w:tcBorders/>
           </w:tcPr>
           <w:p>
@@ -2180,7 +2497,7 @@
         </w:tc>
         <w:tc>
           <w:tcPr>
-            <w:tcW w:w="4973" w:type="dxa"/>
+            <w:tcW w:w="4974" w:type="dxa"/>
             <w:tcBorders/>
           </w:tcPr>
           <w:p>
@@ -2245,7 +2562,7 @@
         <w:trPr/>
         <w:tc>
           <w:tcPr>
-            <w:tcW w:w="1383" w:type="dxa"/>
+            <w:tcW w:w="1382" w:type="dxa"/>
             <w:tcBorders/>
           </w:tcPr>
           <w:p>
@@ -2274,7 +2591,7 @@
         </w:tc>
         <w:tc>
           <w:tcPr>
-            <w:tcW w:w="4973" w:type="dxa"/>
+            <w:tcW w:w="4974" w:type="dxa"/>
             <w:tcBorders/>
           </w:tcPr>
           <w:p>
@@ -2339,7 +2656,7 @@
         <w:trPr/>
         <w:tc>
           <w:tcPr>
-            <w:tcW w:w="1383" w:type="dxa"/>
+            <w:tcW w:w="1382" w:type="dxa"/>
             <w:tcBorders/>
           </w:tcPr>
           <w:p>
@@ -2372,7 +2689,7 @@
         </w:tc>
         <w:tc>
           <w:tcPr>
-            <w:tcW w:w="4973" w:type="dxa"/>
+            <w:tcW w:w="4974" w:type="dxa"/>
             <w:tcBorders/>
           </w:tcPr>
           <w:p>
@@ -2488,7 +2805,7 @@
         <w:trPr/>
         <w:tc>
           <w:tcPr>
-            <w:tcW w:w="1383" w:type="dxa"/>
+            <w:tcW w:w="1382" w:type="dxa"/>
             <w:tcBorders/>
           </w:tcPr>
           <w:p>
@@ -2521,7 +2838,7 @@
         </w:tc>
         <w:tc>
           <w:tcPr>
-            <w:tcW w:w="4973" w:type="dxa"/>
+            <w:tcW w:w="4974" w:type="dxa"/>
             <w:tcBorders/>
           </w:tcPr>
           <w:p>
@@ -2586,7 +2903,7 @@
         <w:trPr/>
         <w:tc>
           <w:tcPr>
-            <w:tcW w:w="1383" w:type="dxa"/>
+            <w:tcW w:w="1382" w:type="dxa"/>
             <w:tcBorders/>
           </w:tcPr>
           <w:p>
@@ -2619,7 +2936,7 @@
         </w:tc>
         <w:tc>
           <w:tcPr>
-            <w:tcW w:w="4973" w:type="dxa"/>
+            <w:tcW w:w="4974" w:type="dxa"/>
             <w:tcBorders/>
           </w:tcPr>
           <w:p>
@@ -2684,7 +3001,7 @@
         <w:trPr/>
         <w:tc>
           <w:tcPr>
-            <w:tcW w:w="1383" w:type="dxa"/>
+            <w:tcW w:w="1382" w:type="dxa"/>
             <w:tcBorders/>
           </w:tcPr>
           <w:p>
@@ -2717,7 +3034,7 @@
         </w:tc>
         <w:tc>
           <w:tcPr>
-            <w:tcW w:w="4973" w:type="dxa"/>
+            <w:tcW w:w="4974" w:type="dxa"/>
             <w:tcBorders/>
           </w:tcPr>
           <w:p>
@@ -2782,7 +3099,7 @@
         <w:trPr/>
         <w:tc>
           <w:tcPr>
-            <w:tcW w:w="1383" w:type="dxa"/>
+            <w:tcW w:w="1382" w:type="dxa"/>
             <w:tcBorders/>
           </w:tcPr>
           <w:p>
@@ -2815,7 +3132,7 @@
         </w:tc>
         <w:tc>
           <w:tcPr>
-            <w:tcW w:w="4973" w:type="dxa"/>
+            <w:tcW w:w="4974" w:type="dxa"/>
             <w:tcBorders/>
           </w:tcPr>
           <w:p>
@@ -2880,7 +3197,7 @@
         <w:trPr/>
         <w:tc>
           <w:tcPr>
-            <w:tcW w:w="1383" w:type="dxa"/>
+            <w:tcW w:w="1382" w:type="dxa"/>
             <w:tcBorders>
               <w:top w:val="nil"/>
             </w:tcBorders>
@@ -2915,7 +3232,7 @@
         </w:tc>
         <w:tc>
           <w:tcPr>
-            <w:tcW w:w="4973" w:type="dxa"/>
+            <w:tcW w:w="4974" w:type="dxa"/>
             <w:tcBorders>
               <w:top w:val="nil"/>
             </w:tcBorders>
@@ -3035,7 +3352,7 @@
         <w:trPr/>
         <w:tc>
           <w:tcPr>
-            <w:tcW w:w="1383" w:type="dxa"/>
+            <w:tcW w:w="1382" w:type="dxa"/>
             <w:tcBorders/>
           </w:tcPr>
           <w:p>
@@ -3068,7 +3385,7 @@
         </w:tc>
         <w:tc>
           <w:tcPr>
-            <w:tcW w:w="4973" w:type="dxa"/>
+            <w:tcW w:w="4974" w:type="dxa"/>
             <w:tcBorders/>
           </w:tcPr>
           <w:p>
@@ -3133,7 +3450,7 @@
         <w:trPr/>
         <w:tc>
           <w:tcPr>
-            <w:tcW w:w="1383" w:type="dxa"/>
+            <w:tcW w:w="1382" w:type="dxa"/>
             <w:tcBorders/>
           </w:tcPr>
           <w:p>
@@ -3166,7 +3483,7 @@
         </w:tc>
         <w:tc>
           <w:tcPr>
-            <w:tcW w:w="4973" w:type="dxa"/>
+            <w:tcW w:w="4974" w:type="dxa"/>
             <w:tcBorders/>
           </w:tcPr>
           <w:p>
@@ -3231,7 +3548,7 @@
         <w:trPr/>
         <w:tc>
           <w:tcPr>
-            <w:tcW w:w="1383" w:type="dxa"/>
+            <w:tcW w:w="1382" w:type="dxa"/>
             <w:tcBorders/>
           </w:tcPr>
           <w:p>
@@ -3264,7 +3581,7 @@
         </w:tc>
         <w:tc>
           <w:tcPr>
-            <w:tcW w:w="4973" w:type="dxa"/>
+            <w:tcW w:w="4974" w:type="dxa"/>
             <w:tcBorders/>
           </w:tcPr>
           <w:p>
@@ -3329,7 +3646,7 @@
         <w:trPr/>
         <w:tc>
           <w:tcPr>
-            <w:tcW w:w="1383" w:type="dxa"/>
+            <w:tcW w:w="1382" w:type="dxa"/>
             <w:tcBorders/>
           </w:tcPr>
           <w:p>
@@ -3362,7 +3679,7 @@
         </w:tc>
         <w:tc>
           <w:tcPr>
-            <w:tcW w:w="4973" w:type="dxa"/>
+            <w:tcW w:w="4974" w:type="dxa"/>
             <w:tcBorders/>
           </w:tcPr>
           <w:p>
@@ -3427,7 +3744,7 @@
         <w:trPr/>
         <w:tc>
           <w:tcPr>
-            <w:tcW w:w="1383" w:type="dxa"/>
+            <w:tcW w:w="1382" w:type="dxa"/>
             <w:tcBorders/>
           </w:tcPr>
           <w:p>
@@ -3460,7 +3777,7 @@
         </w:tc>
         <w:tc>
           <w:tcPr>
-            <w:tcW w:w="4973" w:type="dxa"/>
+            <w:tcW w:w="4974" w:type="dxa"/>
             <w:tcBorders/>
           </w:tcPr>
           <w:p>
@@ -3551,8 +3868,8 @@
         <w:tblLook w:val="04a0" w:noHBand="0" w:noVBand="1" w:firstColumn="1" w:lastRow="0" w:lastColumn="0" w:firstRow="1"/>
       </w:tblPr>
       <w:tblGrid>
-        <w:gridCol w:w="1383"/>
-        <w:gridCol w:w="4973"/>
+        <w:gridCol w:w="1382"/>
+        <w:gridCol w:w="4974"/>
         <w:gridCol w:w="3188"/>
       </w:tblGrid>
       <w:tr>
@@ -3610,7 +3927,7 @@
         <w:trPr/>
         <w:tc>
           <w:tcPr>
-            <w:tcW w:w="1383" w:type="dxa"/>
+            <w:tcW w:w="1382" w:type="dxa"/>
             <w:tcBorders/>
           </w:tcPr>
           <w:p>
@@ -3643,7 +3960,7 @@
         </w:tc>
         <w:tc>
           <w:tcPr>
-            <w:tcW w:w="4973" w:type="dxa"/>
+            <w:tcW w:w="4974" w:type="dxa"/>
             <w:tcBorders/>
           </w:tcPr>
           <w:p>
@@ -3708,7 +4025,7 @@
         <w:trPr/>
         <w:tc>
           <w:tcPr>
-            <w:tcW w:w="1383" w:type="dxa"/>
+            <w:tcW w:w="1382" w:type="dxa"/>
             <w:tcBorders/>
           </w:tcPr>
           <w:p>
@@ -3741,7 +4058,7 @@
         </w:tc>
         <w:tc>
           <w:tcPr>
-            <w:tcW w:w="4973" w:type="dxa"/>
+            <w:tcW w:w="4974" w:type="dxa"/>
             <w:tcBorders/>
           </w:tcPr>
           <w:p>
@@ -3806,7 +4123,7 @@
         <w:trPr/>
         <w:tc>
           <w:tcPr>
-            <w:tcW w:w="1383" w:type="dxa"/>
+            <w:tcW w:w="1382" w:type="dxa"/>
             <w:tcBorders/>
           </w:tcPr>
           <w:p>
@@ -3833,7 +4150,7 @@
         </w:tc>
         <w:tc>
           <w:tcPr>
-            <w:tcW w:w="4973" w:type="dxa"/>
+            <w:tcW w:w="4974" w:type="dxa"/>
             <w:tcBorders/>
           </w:tcPr>
           <w:p>
@@ -3898,7 +4215,7 @@
         <w:trPr/>
         <w:tc>
           <w:tcPr>
-            <w:tcW w:w="1383" w:type="dxa"/>
+            <w:tcW w:w="1382" w:type="dxa"/>
             <w:tcBorders/>
           </w:tcPr>
           <w:p>
@@ -3925,7 +4242,7 @@
         </w:tc>
         <w:tc>
           <w:tcPr>
-            <w:tcW w:w="4973" w:type="dxa"/>
+            <w:tcW w:w="4974" w:type="dxa"/>
             <w:tcBorders/>
           </w:tcPr>
           <w:p>
@@ -3990,7 +4307,7 @@
         <w:trPr/>
         <w:tc>
           <w:tcPr>
-            <w:tcW w:w="1383" w:type="dxa"/>
+            <w:tcW w:w="1382" w:type="dxa"/>
             <w:tcBorders/>
           </w:tcPr>
           <w:p>
@@ -4017,7 +4334,7 @@
         </w:tc>
         <w:tc>
           <w:tcPr>
-            <w:tcW w:w="4973" w:type="dxa"/>
+            <w:tcW w:w="4974" w:type="dxa"/>
             <w:tcBorders/>
           </w:tcPr>
           <w:p>
@@ -4113,8 +4430,8 @@
         <w:tblLook w:val="04a0" w:noHBand="0" w:noVBand="1" w:firstColumn="1" w:lastRow="0" w:lastColumn="0" w:firstRow="1"/>
       </w:tblPr>
       <w:tblGrid>
-        <w:gridCol w:w="1383"/>
-        <w:gridCol w:w="4973"/>
+        <w:gridCol w:w="1382"/>
+        <w:gridCol w:w="4974"/>
         <w:gridCol w:w="3188"/>
       </w:tblGrid>
       <w:tr>
@@ -4164,7 +4481,7 @@
         <w:trPr/>
         <w:tc>
           <w:tcPr>
-            <w:tcW w:w="1383" w:type="dxa"/>
+            <w:tcW w:w="1382" w:type="dxa"/>
             <w:tcBorders/>
           </w:tcPr>
           <w:p>
@@ -4191,7 +4508,7 @@
         </w:tc>
         <w:tc>
           <w:tcPr>
-            <w:tcW w:w="4973" w:type="dxa"/>
+            <w:tcW w:w="4974" w:type="dxa"/>
             <w:tcBorders/>
           </w:tcPr>
           <w:p>
@@ -4256,7 +4573,7 @@
         <w:trPr/>
         <w:tc>
           <w:tcPr>
-            <w:tcW w:w="1383" w:type="dxa"/>
+            <w:tcW w:w="1382" w:type="dxa"/>
             <w:tcBorders/>
           </w:tcPr>
           <w:p>
@@ -4283,7 +4600,7 @@
         </w:tc>
         <w:tc>
           <w:tcPr>
-            <w:tcW w:w="4973" w:type="dxa"/>
+            <w:tcW w:w="4974" w:type="dxa"/>
             <w:tcBorders/>
           </w:tcPr>
           <w:p>
@@ -4348,7 +4665,7 @@
         <w:trPr/>
         <w:tc>
           <w:tcPr>
-            <w:tcW w:w="1383" w:type="dxa"/>
+            <w:tcW w:w="1382" w:type="dxa"/>
             <w:tcBorders/>
           </w:tcPr>
           <w:p>
@@ -4375,7 +4692,7 @@
         </w:tc>
         <w:tc>
           <w:tcPr>
-            <w:tcW w:w="4973" w:type="dxa"/>
+            <w:tcW w:w="4974" w:type="dxa"/>
             <w:tcBorders/>
           </w:tcPr>
           <w:p>
@@ -4440,7 +4757,7 @@
         <w:trPr/>
         <w:tc>
           <w:tcPr>
-            <w:tcW w:w="1383" w:type="dxa"/>
+            <w:tcW w:w="1382" w:type="dxa"/>
             <w:tcBorders/>
           </w:tcPr>
           <w:p>
@@ -4467,7 +4784,7 @@
         </w:tc>
         <w:tc>
           <w:tcPr>
-            <w:tcW w:w="4973" w:type="dxa"/>
+            <w:tcW w:w="4974" w:type="dxa"/>
             <w:tcBorders/>
           </w:tcPr>
           <w:p>
@@ -4532,7 +4849,7 @@
         <w:trPr/>
         <w:tc>
           <w:tcPr>
-            <w:tcW w:w="1383" w:type="dxa"/>
+            <w:tcW w:w="1382" w:type="dxa"/>
             <w:tcBorders/>
           </w:tcPr>
           <w:p>
@@ -4559,7 +4876,7 @@
         </w:tc>
         <w:tc>
           <w:tcPr>
-            <w:tcW w:w="4973" w:type="dxa"/>
+            <w:tcW w:w="4974" w:type="dxa"/>
             <w:tcBorders/>
           </w:tcPr>
           <w:p>

</xml_diff>

<commit_message>
fixed timezone issui and added loans cards
</commit_message>
<xml_diff>
--- a/Docs/PRAKTIKOS DIENORAŠTIS.docx
+++ b/Docs/PRAKTIKOS DIENORAŠTIS.docx
@@ -79,15 +79,15 @@
         <w:tblLook w:val="04a0" w:noHBand="0" w:noVBand="1" w:firstColumn="1" w:lastRow="0" w:lastColumn="0" w:firstRow="1"/>
       </w:tblPr>
       <w:tblGrid>
-        <w:gridCol w:w="1382"/>
-        <w:gridCol w:w="4974"/>
+        <w:gridCol w:w="1381"/>
+        <w:gridCol w:w="4975"/>
         <w:gridCol w:w="3188"/>
       </w:tblGrid>
       <w:tr>
         <w:trPr/>
         <w:tc>
           <w:tcPr>
-            <w:tcW w:w="1382" w:type="dxa"/>
+            <w:tcW w:w="1381" w:type="dxa"/>
             <w:tcBorders/>
           </w:tcPr>
           <w:p>
@@ -122,7 +122,7 @@
         </w:tc>
         <w:tc>
           <w:tcPr>
-            <w:tcW w:w="4974" w:type="dxa"/>
+            <w:tcW w:w="4975" w:type="dxa"/>
             <w:tcBorders/>
           </w:tcPr>
           <w:p>
@@ -246,7 +246,7 @@
         <w:trPr/>
         <w:tc>
           <w:tcPr>
-            <w:tcW w:w="1382" w:type="dxa"/>
+            <w:tcW w:w="1381" w:type="dxa"/>
             <w:tcBorders/>
           </w:tcPr>
           <w:p>
@@ -280,7 +280,7 @@
         </w:tc>
         <w:tc>
           <w:tcPr>
-            <w:tcW w:w="4974" w:type="dxa"/>
+            <w:tcW w:w="4975" w:type="dxa"/>
             <w:tcBorders/>
           </w:tcPr>
           <w:p>
@@ -1021,7 +1021,7 @@
         <w:trPr/>
         <w:tc>
           <w:tcPr>
-            <w:tcW w:w="1382" w:type="dxa"/>
+            <w:tcW w:w="1381" w:type="dxa"/>
             <w:tcBorders/>
           </w:tcPr>
           <w:p>
@@ -1055,32 +1055,33 @@
         </w:tc>
         <w:tc>
           <w:tcPr>
-            <w:tcW w:w="4974" w:type="dxa"/>
-            <w:tcBorders/>
-          </w:tcPr>
-          <w:p>
-            <w:pPr>
-              <w:pStyle w:val="Normal"/>
-              <w:widowControl w:val="false"/>
-              <w:suppressAutoHyphens w:val="true"/>
-              <w:spacing w:before="0" w:after="0"/>
-              <w:jc w:val="center"/>
-              <w:rPr>
-                <w:rFonts w:ascii="Times New Roman" w:hAnsi="Times New Roman" w:eastAsia="ＭＳ 明朝" w:cs="Times New Roman"/>
-                <w:kern w:val="0"/>
-                <w:sz w:val="24"/>
-                <w:szCs w:val="24"/>
-                <w:lang w:val="lt-LT" w:eastAsia="en-US" w:bidi="ar-SA"/>
-              </w:rPr>
-            </w:pPr>
-            <w:r>
-              <w:rPr>
-                <w:rFonts w:eastAsia="ＭＳ 明朝" w:cs="Times New Roman" w:ascii="Times New Roman" w:hAnsi="Times New Roman"/>
-                <w:kern w:val="0"/>
-                <w:sz w:val="24"/>
-                <w:szCs w:val="24"/>
-                <w:lang w:val="lt-LT" w:eastAsia="en-US" w:bidi="ar-SA"/>
-              </w:rPr>
+            <w:tcW w:w="4975" w:type="dxa"/>
+            <w:tcBorders/>
+          </w:tcPr>
+          <w:p>
+            <w:pPr>
+              <w:pStyle w:val="Normal"/>
+              <w:widowControl w:val="false"/>
+              <w:suppressAutoHyphens w:val="true"/>
+              <w:spacing w:before="0" w:after="0"/>
+              <w:jc w:val="center"/>
+              <w:rPr>
+                <w:rFonts w:ascii="Times New Roman" w:hAnsi="Times New Roman" w:eastAsia="ＭＳ 明朝" w:cs="Times New Roman"/>
+                <w:kern w:val="0"/>
+                <w:sz w:val="24"/>
+                <w:szCs w:val="24"/>
+                <w:lang w:val="lt-LT" w:eastAsia="en-US" w:bidi="ar-SA"/>
+              </w:rPr>
+            </w:pPr>
+            <w:r>
+              <w:rPr>
+                <w:rFonts w:eastAsia="ＭＳ 明朝" w:cs="Times New Roman" w:ascii="Times New Roman" w:hAnsi="Times New Roman"/>
+                <w:kern w:val="0"/>
+                <w:sz w:val="24"/>
+                <w:szCs w:val="24"/>
+                <w:lang w:val="lt-LT" w:eastAsia="en-US" w:bidi="ar-SA"/>
+              </w:rPr>
+              <w:t>Darbai prie įmonės svetainės (8 val.)</w:t>
             </w:r>
           </w:p>
         </w:tc>
@@ -1106,12 +1107,24 @@
             </w:pPr>
             <w:r>
               <w:rPr>
-                <w:rFonts w:eastAsia="ＭＳ 明朝" w:cs="Times New Roman" w:ascii="Times New Roman" w:hAnsi="Times New Roman"/>
-                <w:kern w:val="0"/>
-                <w:sz w:val="24"/>
-                <w:szCs w:val="24"/>
-                <w:lang w:val="lt-LT" w:eastAsia="en-US" w:bidi="ar-SA"/>
-              </w:rPr>
+                <w:rFonts w:eastAsia="ＭＳ 明朝" w:cs="Times New Roman" w:ascii="Times New Roman" w:hAnsi="Times New Roman" w:eastAsiaTheme="minorEastAsia"/>
+                <w:color w:val="auto"/>
+                <w:kern w:val="0"/>
+                <w:sz w:val="24"/>
+                <w:szCs w:val="24"/>
+                <w:lang w:val="lt-LT" w:eastAsia="en-US" w:bidi="ar-SA"/>
+              </w:rPr>
+              <w:t>Darbai</w:t>
+            </w:r>
+            <w:r>
+              <w:rPr>
+                <w:rFonts w:eastAsia="ＭＳ 明朝" w:cs="Times New Roman" w:ascii="Times New Roman" w:hAnsi="Times New Roman"/>
+                <w:kern w:val="0"/>
+                <w:sz w:val="24"/>
+                <w:szCs w:val="24"/>
+                <w:lang w:val="lt-LT" w:eastAsia="en-US" w:bidi="ar-SA"/>
+              </w:rPr>
+              <w:t xml:space="preserve"> prie įmonės kuriamos internetinės svetainės</w:t>
             </w:r>
           </w:p>
         </w:tc>
@@ -1120,7 +1133,7 @@
         <w:trPr/>
         <w:tc>
           <w:tcPr>
-            <w:tcW w:w="1382" w:type="dxa"/>
+            <w:tcW w:w="1381" w:type="dxa"/>
             <w:tcBorders/>
           </w:tcPr>
           <w:p>
@@ -1154,7 +1167,7 @@
         </w:tc>
         <w:tc>
           <w:tcPr>
-            <w:tcW w:w="4974" w:type="dxa"/>
+            <w:tcW w:w="4975" w:type="dxa"/>
             <w:tcBorders/>
           </w:tcPr>
           <w:p>
@@ -1597,7 +1610,7 @@
         <w:trPr/>
         <w:tc>
           <w:tcPr>
-            <w:tcW w:w="1382" w:type="dxa"/>
+            <w:tcW w:w="1381" w:type="dxa"/>
             <w:tcBorders/>
           </w:tcPr>
           <w:p>
@@ -1631,7 +1644,7 @@
         </w:tc>
         <w:tc>
           <w:tcPr>
-            <w:tcW w:w="4974" w:type="dxa"/>
+            <w:tcW w:w="4975" w:type="dxa"/>
             <w:tcBorders/>
           </w:tcPr>
           <w:p>
@@ -2115,7 +2128,7 @@
         <w:trPr/>
         <w:tc>
           <w:tcPr>
-            <w:tcW w:w="1382" w:type="dxa"/>
+            <w:tcW w:w="1381" w:type="dxa"/>
             <w:tcBorders/>
           </w:tcPr>
           <w:p>
@@ -2149,9 +2162,85 @@
         </w:tc>
         <w:tc>
           <w:tcPr>
-            <w:tcW w:w="4974" w:type="dxa"/>
-            <w:tcBorders/>
-          </w:tcPr>
+            <w:tcW w:w="4975" w:type="dxa"/>
+            <w:tcBorders/>
+          </w:tcPr>
+          <w:p>
+            <w:pPr>
+              <w:pStyle w:val="Normal"/>
+              <w:widowControl w:val="false"/>
+              <w:suppressAutoHyphens w:val="true"/>
+              <w:spacing w:before="0" w:after="0"/>
+              <w:jc w:val="center"/>
+              <w:rPr>
+                <w:rFonts w:ascii="Times New Roman" w:hAnsi="Times New Roman" w:eastAsia="ＭＳ 明朝" w:cs="Times New Roman"/>
+                <w:kern w:val="0"/>
+                <w:sz w:val="24"/>
+                <w:szCs w:val="24"/>
+                <w:lang w:val="lt-LT" w:eastAsia="en-US" w:bidi="ar-SA"/>
+              </w:rPr>
+            </w:pPr>
+            <w:r>
+              <w:rPr>
+                <w:rFonts w:eastAsia="ＭＳ 明朝" w:cs="Times New Roman" w:ascii="Times New Roman" w:hAnsi="Times New Roman"/>
+                <w:kern w:val="0"/>
+                <w:sz w:val="24"/>
+                <w:szCs w:val="24"/>
+                <w:lang w:val="lt-LT" w:eastAsia="en-US" w:bidi="ar-SA"/>
+              </w:rPr>
+              <w:t>Skolinimų skelbimų puslapyje pridėta galimybe peržiūrėti skolinimų skelbimų lentele (1 val.)</w:t>
+            </w:r>
+          </w:p>
+          <w:p>
+            <w:pPr>
+              <w:pStyle w:val="Normal"/>
+              <w:widowControl w:val="false"/>
+              <w:suppressAutoHyphens w:val="true"/>
+              <w:spacing w:before="0" w:after="0"/>
+              <w:jc w:val="center"/>
+              <w:rPr>
+                <w:rFonts w:ascii="Times New Roman" w:hAnsi="Times New Roman" w:eastAsia="ＭＳ 明朝" w:cs="Times New Roman"/>
+                <w:kern w:val="0"/>
+                <w:sz w:val="24"/>
+                <w:szCs w:val="24"/>
+                <w:lang w:val="lt-LT" w:eastAsia="en-US" w:bidi="ar-SA"/>
+              </w:rPr>
+            </w:pPr>
+            <w:r>
+              <w:rPr>
+                <w:rFonts w:eastAsia="ＭＳ 明朝" w:cs="Times New Roman" w:ascii="Times New Roman" w:hAnsi="Times New Roman"/>
+                <w:kern w:val="0"/>
+                <w:sz w:val="24"/>
+                <w:szCs w:val="24"/>
+                <w:lang w:val="lt-LT" w:eastAsia="en-US" w:bidi="ar-SA"/>
+              </w:rPr>
+            </w:r>
+          </w:p>
+          <w:p>
+            <w:pPr>
+              <w:pStyle w:val="Normal"/>
+              <w:widowControl w:val="false"/>
+              <w:suppressAutoHyphens w:val="true"/>
+              <w:spacing w:before="0" w:after="0"/>
+              <w:jc w:val="center"/>
+              <w:rPr>
+                <w:rFonts w:ascii="Times New Roman" w:hAnsi="Times New Roman" w:eastAsia="ＭＳ 明朝" w:cs="Times New Roman"/>
+                <w:kern w:val="0"/>
+                <w:sz w:val="24"/>
+                <w:szCs w:val="24"/>
+                <w:lang w:val="lt-LT" w:eastAsia="en-US" w:bidi="ar-SA"/>
+              </w:rPr>
+            </w:pPr>
+            <w:r>
+              <w:rPr>
+                <w:rFonts w:eastAsia="ＭＳ 明朝" w:cs="Times New Roman" w:ascii="Times New Roman" w:hAnsi="Times New Roman"/>
+                <w:kern w:val="0"/>
+                <w:sz w:val="24"/>
+                <w:szCs w:val="24"/>
+                <w:lang w:val="lt-LT" w:eastAsia="en-US" w:bidi="ar-SA"/>
+              </w:rPr>
+            </w:r>
+          </w:p>
           <w:p>
             <w:pPr>
               <w:pStyle w:val="Normal"/>
@@ -2206,6 +2295,7 @@
                 <w:szCs w:val="24"/>
                 <w:lang w:val="lt-LT" w:eastAsia="en-US" w:bidi="ar-SA"/>
               </w:rPr>
+              <w:t>Skolinimų skelbimų puslapyje pridėta galimybe peržiūrėti skolinimų skelbimų lentele</w:t>
             </w:r>
           </w:p>
         </w:tc>
@@ -2265,7 +2355,7 @@
         <w:trPr/>
         <w:tc>
           <w:tcPr>
-            <w:tcW w:w="1382" w:type="dxa"/>
+            <w:tcW w:w="1381" w:type="dxa"/>
             <w:tcBorders/>
           </w:tcPr>
           <w:p>
@@ -2299,7 +2389,7 @@
         </w:tc>
         <w:tc>
           <w:tcPr>
-            <w:tcW w:w="4974" w:type="dxa"/>
+            <w:tcW w:w="4975" w:type="dxa"/>
             <w:tcBorders/>
           </w:tcPr>
           <w:p>
@@ -2364,7 +2454,7 @@
         <w:trPr/>
         <w:tc>
           <w:tcPr>
-            <w:tcW w:w="1382" w:type="dxa"/>
+            <w:tcW w:w="1381" w:type="dxa"/>
             <w:tcBorders/>
           </w:tcPr>
           <w:p>
@@ -2398,7 +2488,7 @@
         </w:tc>
         <w:tc>
           <w:tcPr>
-            <w:tcW w:w="4974" w:type="dxa"/>
+            <w:tcW w:w="4975" w:type="dxa"/>
             <w:tcBorders/>
           </w:tcPr>
           <w:p>
@@ -2463,7 +2553,7 @@
         <w:trPr/>
         <w:tc>
           <w:tcPr>
-            <w:tcW w:w="1382" w:type="dxa"/>
+            <w:tcW w:w="1381" w:type="dxa"/>
             <w:tcBorders/>
           </w:tcPr>
           <w:p>
@@ -2497,7 +2587,7 @@
         </w:tc>
         <w:tc>
           <w:tcPr>
-            <w:tcW w:w="4974" w:type="dxa"/>
+            <w:tcW w:w="4975" w:type="dxa"/>
             <w:tcBorders/>
           </w:tcPr>
           <w:p>
@@ -2562,7 +2652,7 @@
         <w:trPr/>
         <w:tc>
           <w:tcPr>
-            <w:tcW w:w="1382" w:type="dxa"/>
+            <w:tcW w:w="1381" w:type="dxa"/>
             <w:tcBorders/>
           </w:tcPr>
           <w:p>
@@ -2591,7 +2681,7 @@
         </w:tc>
         <w:tc>
           <w:tcPr>
-            <w:tcW w:w="4974" w:type="dxa"/>
+            <w:tcW w:w="4975" w:type="dxa"/>
             <w:tcBorders/>
           </w:tcPr>
           <w:p>
@@ -2656,7 +2746,7 @@
         <w:trPr/>
         <w:tc>
           <w:tcPr>
-            <w:tcW w:w="1382" w:type="dxa"/>
+            <w:tcW w:w="1381" w:type="dxa"/>
             <w:tcBorders/>
           </w:tcPr>
           <w:p>
@@ -2689,7 +2779,7 @@
         </w:tc>
         <w:tc>
           <w:tcPr>
-            <w:tcW w:w="4974" w:type="dxa"/>
+            <w:tcW w:w="4975" w:type="dxa"/>
             <w:tcBorders/>
           </w:tcPr>
           <w:p>
@@ -2805,7 +2895,7 @@
         <w:trPr/>
         <w:tc>
           <w:tcPr>
-            <w:tcW w:w="1382" w:type="dxa"/>
+            <w:tcW w:w="1381" w:type="dxa"/>
             <w:tcBorders/>
           </w:tcPr>
           <w:p>
@@ -2838,7 +2928,7 @@
         </w:tc>
         <w:tc>
           <w:tcPr>
-            <w:tcW w:w="4974" w:type="dxa"/>
+            <w:tcW w:w="4975" w:type="dxa"/>
             <w:tcBorders/>
           </w:tcPr>
           <w:p>
@@ -2903,7 +2993,7 @@
         <w:trPr/>
         <w:tc>
           <w:tcPr>
-            <w:tcW w:w="1382" w:type="dxa"/>
+            <w:tcW w:w="1381" w:type="dxa"/>
             <w:tcBorders/>
           </w:tcPr>
           <w:p>
@@ -2936,7 +3026,7 @@
         </w:tc>
         <w:tc>
           <w:tcPr>
-            <w:tcW w:w="4974" w:type="dxa"/>
+            <w:tcW w:w="4975" w:type="dxa"/>
             <w:tcBorders/>
           </w:tcPr>
           <w:p>
@@ -3001,7 +3091,7 @@
         <w:trPr/>
         <w:tc>
           <w:tcPr>
-            <w:tcW w:w="1382" w:type="dxa"/>
+            <w:tcW w:w="1381" w:type="dxa"/>
             <w:tcBorders/>
           </w:tcPr>
           <w:p>
@@ -3034,7 +3124,7 @@
         </w:tc>
         <w:tc>
           <w:tcPr>
-            <w:tcW w:w="4974" w:type="dxa"/>
+            <w:tcW w:w="4975" w:type="dxa"/>
             <w:tcBorders/>
           </w:tcPr>
           <w:p>
@@ -3099,7 +3189,7 @@
         <w:trPr/>
         <w:tc>
           <w:tcPr>
-            <w:tcW w:w="1382" w:type="dxa"/>
+            <w:tcW w:w="1381" w:type="dxa"/>
             <w:tcBorders/>
           </w:tcPr>
           <w:p>
@@ -3132,7 +3222,7 @@
         </w:tc>
         <w:tc>
           <w:tcPr>
-            <w:tcW w:w="4974" w:type="dxa"/>
+            <w:tcW w:w="4975" w:type="dxa"/>
             <w:tcBorders/>
           </w:tcPr>
           <w:p>
@@ -3197,7 +3287,7 @@
         <w:trPr/>
         <w:tc>
           <w:tcPr>
-            <w:tcW w:w="1382" w:type="dxa"/>
+            <w:tcW w:w="1381" w:type="dxa"/>
             <w:tcBorders>
               <w:top w:val="nil"/>
             </w:tcBorders>
@@ -3232,7 +3322,7 @@
         </w:tc>
         <w:tc>
           <w:tcPr>
-            <w:tcW w:w="4974" w:type="dxa"/>
+            <w:tcW w:w="4975" w:type="dxa"/>
             <w:tcBorders>
               <w:top w:val="nil"/>
             </w:tcBorders>
@@ -3352,7 +3442,7 @@
         <w:trPr/>
         <w:tc>
           <w:tcPr>
-            <w:tcW w:w="1382" w:type="dxa"/>
+            <w:tcW w:w="1381" w:type="dxa"/>
             <w:tcBorders/>
           </w:tcPr>
           <w:p>
@@ -3385,7 +3475,7 @@
         </w:tc>
         <w:tc>
           <w:tcPr>
-            <w:tcW w:w="4974" w:type="dxa"/>
+            <w:tcW w:w="4975" w:type="dxa"/>
             <w:tcBorders/>
           </w:tcPr>
           <w:p>
@@ -3450,7 +3540,7 @@
         <w:trPr/>
         <w:tc>
           <w:tcPr>
-            <w:tcW w:w="1382" w:type="dxa"/>
+            <w:tcW w:w="1381" w:type="dxa"/>
             <w:tcBorders/>
           </w:tcPr>
           <w:p>
@@ -3483,7 +3573,7 @@
         </w:tc>
         <w:tc>
           <w:tcPr>
-            <w:tcW w:w="4974" w:type="dxa"/>
+            <w:tcW w:w="4975" w:type="dxa"/>
             <w:tcBorders/>
           </w:tcPr>
           <w:p>
@@ -3548,7 +3638,7 @@
         <w:trPr/>
         <w:tc>
           <w:tcPr>
-            <w:tcW w:w="1382" w:type="dxa"/>
+            <w:tcW w:w="1381" w:type="dxa"/>
             <w:tcBorders/>
           </w:tcPr>
           <w:p>
@@ -3581,7 +3671,7 @@
         </w:tc>
         <w:tc>
           <w:tcPr>
-            <w:tcW w:w="4974" w:type="dxa"/>
+            <w:tcW w:w="4975" w:type="dxa"/>
             <w:tcBorders/>
           </w:tcPr>
           <w:p>
@@ -3646,7 +3736,7 @@
         <w:trPr/>
         <w:tc>
           <w:tcPr>
-            <w:tcW w:w="1382" w:type="dxa"/>
+            <w:tcW w:w="1381" w:type="dxa"/>
             <w:tcBorders/>
           </w:tcPr>
           <w:p>
@@ -3679,7 +3769,7 @@
         </w:tc>
         <w:tc>
           <w:tcPr>
-            <w:tcW w:w="4974" w:type="dxa"/>
+            <w:tcW w:w="4975" w:type="dxa"/>
             <w:tcBorders/>
           </w:tcPr>
           <w:p>
@@ -3744,7 +3834,7 @@
         <w:trPr/>
         <w:tc>
           <w:tcPr>
-            <w:tcW w:w="1382" w:type="dxa"/>
+            <w:tcW w:w="1381" w:type="dxa"/>
             <w:tcBorders/>
           </w:tcPr>
           <w:p>
@@ -3777,7 +3867,7 @@
         </w:tc>
         <w:tc>
           <w:tcPr>
-            <w:tcW w:w="4974" w:type="dxa"/>
+            <w:tcW w:w="4975" w:type="dxa"/>
             <w:tcBorders/>
           </w:tcPr>
           <w:p>
@@ -3868,8 +3958,8 @@
         <w:tblLook w:val="04a0" w:noHBand="0" w:noVBand="1" w:firstColumn="1" w:lastRow="0" w:lastColumn="0" w:firstRow="1"/>
       </w:tblPr>
       <w:tblGrid>
-        <w:gridCol w:w="1382"/>
-        <w:gridCol w:w="4974"/>
+        <w:gridCol w:w="1381"/>
+        <w:gridCol w:w="4975"/>
         <w:gridCol w:w="3188"/>
       </w:tblGrid>
       <w:tr>
@@ -3927,7 +4017,7 @@
         <w:trPr/>
         <w:tc>
           <w:tcPr>
-            <w:tcW w:w="1382" w:type="dxa"/>
+            <w:tcW w:w="1381" w:type="dxa"/>
             <w:tcBorders/>
           </w:tcPr>
           <w:p>
@@ -3960,7 +4050,7 @@
         </w:tc>
         <w:tc>
           <w:tcPr>
-            <w:tcW w:w="4974" w:type="dxa"/>
+            <w:tcW w:w="4975" w:type="dxa"/>
             <w:tcBorders/>
           </w:tcPr>
           <w:p>
@@ -4025,7 +4115,7 @@
         <w:trPr/>
         <w:tc>
           <w:tcPr>
-            <w:tcW w:w="1382" w:type="dxa"/>
+            <w:tcW w:w="1381" w:type="dxa"/>
             <w:tcBorders/>
           </w:tcPr>
           <w:p>
@@ -4058,7 +4148,7 @@
         </w:tc>
         <w:tc>
           <w:tcPr>
-            <w:tcW w:w="4974" w:type="dxa"/>
+            <w:tcW w:w="4975" w:type="dxa"/>
             <w:tcBorders/>
           </w:tcPr>
           <w:p>
@@ -4123,7 +4213,7 @@
         <w:trPr/>
         <w:tc>
           <w:tcPr>
-            <w:tcW w:w="1382" w:type="dxa"/>
+            <w:tcW w:w="1381" w:type="dxa"/>
             <w:tcBorders/>
           </w:tcPr>
           <w:p>
@@ -4150,7 +4240,7 @@
         </w:tc>
         <w:tc>
           <w:tcPr>
-            <w:tcW w:w="4974" w:type="dxa"/>
+            <w:tcW w:w="4975" w:type="dxa"/>
             <w:tcBorders/>
           </w:tcPr>
           <w:p>
@@ -4215,7 +4305,7 @@
         <w:trPr/>
         <w:tc>
           <w:tcPr>
-            <w:tcW w:w="1382" w:type="dxa"/>
+            <w:tcW w:w="1381" w:type="dxa"/>
             <w:tcBorders/>
           </w:tcPr>
           <w:p>
@@ -4242,7 +4332,7 @@
         </w:tc>
         <w:tc>
           <w:tcPr>
-            <w:tcW w:w="4974" w:type="dxa"/>
+            <w:tcW w:w="4975" w:type="dxa"/>
             <w:tcBorders/>
           </w:tcPr>
           <w:p>
@@ -4307,7 +4397,7 @@
         <w:trPr/>
         <w:tc>
           <w:tcPr>
-            <w:tcW w:w="1382" w:type="dxa"/>
+            <w:tcW w:w="1381" w:type="dxa"/>
             <w:tcBorders/>
           </w:tcPr>
           <w:p>
@@ -4334,7 +4424,7 @@
         </w:tc>
         <w:tc>
           <w:tcPr>
-            <w:tcW w:w="4974" w:type="dxa"/>
+            <w:tcW w:w="4975" w:type="dxa"/>
             <w:tcBorders/>
           </w:tcPr>
           <w:p>
@@ -4430,8 +4520,8 @@
         <w:tblLook w:val="04a0" w:noHBand="0" w:noVBand="1" w:firstColumn="1" w:lastRow="0" w:lastColumn="0" w:firstRow="1"/>
       </w:tblPr>
       <w:tblGrid>
-        <w:gridCol w:w="1382"/>
-        <w:gridCol w:w="4974"/>
+        <w:gridCol w:w="1381"/>
+        <w:gridCol w:w="4975"/>
         <w:gridCol w:w="3188"/>
       </w:tblGrid>
       <w:tr>
@@ -4481,7 +4571,7 @@
         <w:trPr/>
         <w:tc>
           <w:tcPr>
-            <w:tcW w:w="1382" w:type="dxa"/>
+            <w:tcW w:w="1381" w:type="dxa"/>
             <w:tcBorders/>
           </w:tcPr>
           <w:p>
@@ -4508,7 +4598,7 @@
         </w:tc>
         <w:tc>
           <w:tcPr>
-            <w:tcW w:w="4974" w:type="dxa"/>
+            <w:tcW w:w="4975" w:type="dxa"/>
             <w:tcBorders/>
           </w:tcPr>
           <w:p>
@@ -4573,7 +4663,7 @@
         <w:trPr/>
         <w:tc>
           <w:tcPr>
-            <w:tcW w:w="1382" w:type="dxa"/>
+            <w:tcW w:w="1381" w:type="dxa"/>
             <w:tcBorders/>
           </w:tcPr>
           <w:p>
@@ -4600,7 +4690,7 @@
         </w:tc>
         <w:tc>
           <w:tcPr>
-            <w:tcW w:w="4974" w:type="dxa"/>
+            <w:tcW w:w="4975" w:type="dxa"/>
             <w:tcBorders/>
           </w:tcPr>
           <w:p>
@@ -4665,7 +4755,7 @@
         <w:trPr/>
         <w:tc>
           <w:tcPr>
-            <w:tcW w:w="1382" w:type="dxa"/>
+            <w:tcW w:w="1381" w:type="dxa"/>
             <w:tcBorders/>
           </w:tcPr>
           <w:p>
@@ -4692,7 +4782,7 @@
         </w:tc>
         <w:tc>
           <w:tcPr>
-            <w:tcW w:w="4974" w:type="dxa"/>
+            <w:tcW w:w="4975" w:type="dxa"/>
             <w:tcBorders/>
           </w:tcPr>
           <w:p>
@@ -4757,7 +4847,7 @@
         <w:trPr/>
         <w:tc>
           <w:tcPr>
-            <w:tcW w:w="1382" w:type="dxa"/>
+            <w:tcW w:w="1381" w:type="dxa"/>
             <w:tcBorders/>
           </w:tcPr>
           <w:p>
@@ -4784,7 +4874,7 @@
         </w:tc>
         <w:tc>
           <w:tcPr>
-            <w:tcW w:w="4974" w:type="dxa"/>
+            <w:tcW w:w="4975" w:type="dxa"/>
             <w:tcBorders/>
           </w:tcPr>
           <w:p>
@@ -4849,7 +4939,7 @@
         <w:trPr/>
         <w:tc>
           <w:tcPr>
-            <w:tcW w:w="1382" w:type="dxa"/>
+            <w:tcW w:w="1381" w:type="dxa"/>
             <w:tcBorders/>
           </w:tcPr>
           <w:p>
@@ -4876,7 +4966,7 @@
         </w:tc>
         <w:tc>
           <w:tcPr>
-            <w:tcW w:w="4974" w:type="dxa"/>
+            <w:tcW w:w="4975" w:type="dxa"/>
             <w:tcBorders/>
           </w:tcPr>
           <w:p>

</xml_diff>